<commit_message>
modifies Project Details and added documentation to docs/ folder
</commit_message>
<xml_diff>
--- a/Project Details.docx
+++ b/Project Details.docx
@@ -57,13 +57,15 @@
         <w:jc w:val="both"/>
         <w:rPr>
           <w:rFonts w:ascii="Calibri" w:hAnsi="Calibri" w:cs="Arial"/>
-          <w:sz w:val="22"/>
-          <w:szCs w:val="22"/>
-        </w:rPr>
-      </w:pPr>
-      <w:r>
-        <w:rPr>
-          <w:rFonts w:ascii="Calibri" w:hAnsi="Calibri" w:cs="Arial"/>
+          <w:strike/>
+          <w:sz w:val="22"/>
+          <w:szCs w:val="22"/>
+        </w:rPr>
+      </w:pPr>
+      <w:r>
+        <w:rPr>
+          <w:rFonts w:ascii="Calibri" w:hAnsi="Calibri" w:cs="Arial"/>
+          <w:strike/>
           <w:sz w:val="22"/>
           <w:szCs w:val="22"/>
         </w:rPr>
@@ -77,13 +79,15 @@
         <w:jc w:val="both"/>
         <w:rPr>
           <w:rFonts w:ascii="Calibri" w:hAnsi="Calibri" w:cs="Arial"/>
-          <w:sz w:val="22"/>
-          <w:szCs w:val="22"/>
-        </w:rPr>
-      </w:pPr>
-      <w:r>
-        <w:rPr>
-          <w:rFonts w:ascii="Calibri" w:hAnsi="Calibri" w:cs="Arial"/>
+          <w:strike/>
+          <w:sz w:val="22"/>
+          <w:szCs w:val="22"/>
+        </w:rPr>
+      </w:pPr>
+      <w:r>
+        <w:rPr>
+          <w:rFonts w:ascii="Calibri" w:hAnsi="Calibri" w:cs="Arial"/>
+          <w:strike/>
           <w:sz w:val="22"/>
           <w:szCs w:val="22"/>
         </w:rPr>
@@ -95,13 +99,15 @@
         <w:jc w:val="both"/>
         <w:rPr>
           <w:rFonts w:ascii="Calibri" w:hAnsi="Calibri" w:cs="Arial"/>
-          <w:sz w:val="22"/>
-          <w:szCs w:val="22"/>
-        </w:rPr>
-      </w:pPr>
-      <w:r>
-        <w:rPr>
-          <w:rFonts w:ascii="Calibri" w:hAnsi="Calibri" w:cs="Arial"/>
+          <w:strike/>
+          <w:sz w:val="22"/>
+          <w:szCs w:val="22"/>
+        </w:rPr>
+      </w:pPr>
+      <w:r>
+        <w:rPr>
+          <w:rFonts w:ascii="Calibri" w:hAnsi="Calibri" w:cs="Arial"/>
+          <w:strike/>
           <w:sz w:val="22"/>
           <w:szCs w:val="22"/>
         </w:rPr>
@@ -335,7 +341,25 @@
           <w:sz w:val="22"/>
           <w:szCs w:val="22"/>
         </w:rPr>
-        <w:t xml:space="preserve">our data on usage and demand patterns to </w:t>
+        <w:t xml:space="preserve">our data on </w:t>
+      </w:r>
+      <w:r>
+        <w:rPr>
+          <w:rFonts w:ascii="Calibri" w:hAnsi="Calibri" w:cs="Arial"/>
+          <w:b/>
+          <w:bCs/>
+          <w:sz w:val="22"/>
+          <w:szCs w:val="22"/>
+        </w:rPr>
+        <w:t>usage and demand patterns</w:t>
+      </w:r>
+      <w:r>
+        <w:rPr>
+          <w:rFonts w:ascii="Calibri" w:hAnsi="Calibri" w:cs="Arial"/>
+          <w:sz w:val="22"/>
+          <w:szCs w:val="22"/>
+        </w:rPr>
+        <w:t xml:space="preserve"> to </w:t>
       </w:r>
       <w:r>
         <w:rPr>
@@ -353,16 +377,14 @@
         </w:rPr>
         <w:t xml:space="preserve">. </w:t>
       </w:r>
-      <w:proofErr w:type="gramStart"/>
-      <w:r>
-        <w:rPr>
-          <w:rFonts w:ascii="Calibri" w:hAnsi="Calibri" w:cs="Arial"/>
-          <w:sz w:val="22"/>
-          <w:szCs w:val="22"/>
-        </w:rPr>
-        <w:t>Ideally</w:t>
-      </w:r>
-      <w:proofErr w:type="gramEnd"/>
+      <w:r>
+        <w:rPr>
+          <w:rFonts w:ascii="Calibri" w:hAnsi="Calibri" w:cs="Arial"/>
+          <w:sz w:val="22"/>
+          <w:szCs w:val="22"/>
+        </w:rPr>
+        <w:t>Ideally,</w:t>
+      </w:r>
       <w:r>
         <w:rPr>
           <w:rFonts w:ascii="Calibri" w:hAnsi="Calibri" w:cs="Arial"/>
@@ -419,16 +441,14 @@
         </w:rPr>
         <w:t>, demand, seasonal variations or potentially time of day (</w:t>
       </w:r>
-      <w:proofErr w:type="spellStart"/>
-      <w:r>
-        <w:rPr>
-          <w:rFonts w:ascii="Calibri" w:hAnsi="Calibri" w:cs="Arial"/>
-          <w:sz w:val="22"/>
-          <w:szCs w:val="22"/>
-        </w:rPr>
-        <w:t>eg</w:t>
-      </w:r>
-      <w:proofErr w:type="spellEnd"/>
+      <w:r>
+        <w:rPr>
+          <w:rFonts w:ascii="Calibri" w:hAnsi="Calibri" w:cs="Arial"/>
+          <w:sz w:val="22"/>
+          <w:szCs w:val="22"/>
+        </w:rPr>
+        <w:t>e.g.</w:t>
+      </w:r>
       <w:r>
         <w:rPr>
           <w:rFonts w:ascii="Calibri" w:hAnsi="Calibri" w:cs="Arial"/>
@@ -465,110 +485,55 @@
         <w:jc w:val="both"/>
         <w:rPr>
           <w:rFonts w:ascii="Calibri" w:hAnsi="Calibri" w:cs="Arial"/>
-          <w:sz w:val="22"/>
-          <w:szCs w:val="22"/>
-        </w:rPr>
-      </w:pPr>
-      <w:r>
-        <w:rPr>
-          <w:rFonts w:ascii="Calibri" w:hAnsi="Calibri" w:cs="Arial"/>
+          <w:strike/>
+          <w:sz w:val="22"/>
+          <w:szCs w:val="22"/>
+        </w:rPr>
+      </w:pPr>
+      <w:r>
+        <w:rPr>
+          <w:rFonts w:ascii="Calibri" w:hAnsi="Calibri" w:cs="Arial"/>
+          <w:strike/>
           <w:sz w:val="22"/>
           <w:szCs w:val="22"/>
         </w:rPr>
         <w:t xml:space="preserve">Most data </w:t>
       </w:r>
-      <w:proofErr w:type="gramStart"/>
-      <w:r>
-        <w:rPr>
-          <w:rFonts w:ascii="Calibri" w:hAnsi="Calibri" w:cs="Arial"/>
-          <w:sz w:val="22"/>
-          <w:szCs w:val="22"/>
-        </w:rPr>
-        <w:t>is</w:t>
-      </w:r>
-      <w:proofErr w:type="gramEnd"/>
-      <w:r>
-        <w:rPr>
-          <w:rFonts w:ascii="Calibri" w:hAnsi="Calibri" w:cs="Arial"/>
-          <w:sz w:val="22"/>
-          <w:szCs w:val="22"/>
-        </w:rPr>
-        <w:t xml:space="preserve"> available in our booking system </w:t>
-      </w:r>
-      <w:proofErr w:type="spellStart"/>
-      <w:r>
-        <w:rPr>
-          <w:rFonts w:ascii="Calibri" w:hAnsi="Calibri" w:cs="Arial"/>
-          <w:sz w:val="22"/>
-          <w:szCs w:val="22"/>
-        </w:rPr>
-        <w:t>TripIQ</w:t>
-      </w:r>
-      <w:proofErr w:type="spellEnd"/>
-      <w:r>
-        <w:rPr>
-          <w:rFonts w:ascii="Calibri" w:hAnsi="Calibri" w:cs="Arial"/>
-          <w:sz w:val="22"/>
-          <w:szCs w:val="22"/>
-        </w:rPr>
-        <w:t xml:space="preserve"> and can be exported as CSV files or potentially direct from our SQL servers. We also have additional socio demographic data on locations in our GIS system QGIS. It may also need further desk research on competitor data to cost a sample of alternative travel options, as well as studying current </w:t>
-      </w:r>
-      <w:proofErr w:type="gramStart"/>
-      <w:r>
-        <w:rPr>
-          <w:rFonts w:ascii="Calibri" w:hAnsi="Calibri" w:cs="Arial"/>
-          <w:sz w:val="22"/>
-          <w:szCs w:val="22"/>
-        </w:rPr>
-        <w:t>users</w:t>
-      </w:r>
-      <w:proofErr w:type="gramEnd"/>
-      <w:r>
-        <w:rPr>
-          <w:rFonts w:ascii="Calibri" w:hAnsi="Calibri" w:cs="Arial"/>
+      <w:r>
+        <w:rPr>
+          <w:rFonts w:ascii="Calibri" w:hAnsi="Calibri" w:cs="Arial"/>
+          <w:strike/>
+          <w:sz w:val="22"/>
+          <w:szCs w:val="22"/>
+        </w:rPr>
+        <w:t>are</w:t>
+      </w:r>
+      <w:r>
+        <w:rPr>
+          <w:rFonts w:ascii="Calibri" w:hAnsi="Calibri" w:cs="Arial"/>
+          <w:strike/>
+          <w:sz w:val="22"/>
+          <w:szCs w:val="22"/>
+        </w:rPr>
+        <w:t xml:space="preserve"> available in our booking system TripIQ and can be exported as CSV files or potentially direct from our SQL servers. We also have additional socio demographic data on locations in our GIS system QGIS. It may also need further desk research on competitor data to cost a sample of alternative travel options, as well as studying current </w:t>
+      </w:r>
+      <w:r>
+        <w:rPr>
+          <w:rFonts w:ascii="Calibri" w:hAnsi="Calibri" w:cs="Arial"/>
+          <w:strike/>
+          <w:sz w:val="22"/>
+          <w:szCs w:val="22"/>
+        </w:rPr>
+        <w:t>user’s</w:t>
+      </w:r>
+      <w:r>
+        <w:rPr>
+          <w:rFonts w:ascii="Calibri" w:hAnsi="Calibri" w:cs="Arial"/>
+          <w:strike/>
           <w:sz w:val="22"/>
           <w:szCs w:val="22"/>
         </w:rPr>
         <w:t xml:space="preserve"> surveys or even forming new surveys for our customers.</w:t>
-      </w:r>
-    </w:p>
-    <w:p>
-      <w:pPr>
-        <w:jc w:val="both"/>
-      </w:pPr>
-    </w:p>
-    <w:p>
-      <w:pPr>
-        <w:jc w:val="both"/>
-      </w:pPr>
-    </w:p>
-    <w:p>
-      <w:pPr>
-        <w:pStyle w:val="ListParagraph"/>
-        <w:numPr>
-          <w:ilvl w:val="0"/>
-          <w:numId w:val="1"/>
-        </w:numPr>
-        <w:jc w:val="both"/>
-      </w:pPr>
-      <w:r>
-        <w:t>Regional pricing</w:t>
-      </w:r>
-    </w:p>
-    <w:p>
-      <w:pPr>
-        <w:pStyle w:val="ListParagraph"/>
-        <w:numPr>
-          <w:ilvl w:val="0"/>
-          <w:numId w:val="1"/>
-        </w:numPr>
-        <w:jc w:val="both"/>
-      </w:pPr>
-      <w:r>
-        <w:t>T</w:t>
-      </w:r>
-      <w:r>
-        <w:t>elematic</w:t>
       </w:r>
     </w:p>
     <w:p>

</xml_diff>

<commit_message>
Project details modified and more papers added
</commit_message>
<xml_diff>
--- a/Project Details.docx
+++ b/Project Details.docx
@@ -600,12 +600,1061 @@
       <w:r>
         <w:t>Mileage</w:t>
       </w:r>
-      <w:r>
-        <w:rPr>
-          <w:sz w:val="22"/>
-          <w:szCs w:val="22"/>
-        </w:rPr>
+    </w:p>
+    <w:p>
+      <w:pPr>
+        <w:jc w:val="both"/>
+      </w:pPr>
+    </w:p>
+    <w:p>
+      <w:pPr>
+        <w:jc w:val="both"/>
+        <w:rPr>
+          <w:b/>
+          <w:bCs/>
+        </w:rPr>
+      </w:pPr>
+      <w:r>
+        <w:rPr>
+          <w:b/>
+          <w:bCs/>
+        </w:rPr>
+        <w:t>Vital URL:</w:t>
+      </w:r>
+    </w:p>
+    <w:p>
+      <w:pPr>
+        <w:pStyle w:val="ListParagraph"/>
+        <w:numPr>
+          <w:ilvl w:val="0"/>
+          <w:numId w:val="7"/>
+        </w:numPr>
+        <w:jc w:val="both"/>
+      </w:pPr>
+      <w:hyperlink r:id="rId5" w:history="1">
+        <w:r>
+          <w:rPr>
+            <w:rStyle w:val="Hyperlink"/>
+          </w:rPr>
+          <w:t xml:space="preserve">Dynamic </w:t>
+        </w:r>
+        <w:r>
+          <w:rPr>
+            <w:rStyle w:val="Hyperlink"/>
+          </w:rPr>
+          <w:t>p</w:t>
+        </w:r>
+        <w:r>
+          <w:rPr>
+            <w:rStyle w:val="Hyperlink"/>
+          </w:rPr>
+          <w:t>ricing through data science</w:t>
+        </w:r>
+      </w:hyperlink>
+    </w:p>
+    <w:p>
+      <w:pPr>
+        <w:pStyle w:val="ListParagraph"/>
+        <w:numPr>
+          <w:ilvl w:val="0"/>
+          <w:numId w:val="7"/>
+        </w:numPr>
+        <w:jc w:val="both"/>
+      </w:pPr>
+    </w:p>
+    <w:p>
+      <w:pPr>
+        <w:jc w:val="both"/>
+      </w:pPr>
+      <w:r>
+        <w:br/>
+      </w:r>
+    </w:p>
+    <w:p>
+      <w:r>
+        <w:br w:type="page"/>
+      </w:r>
+    </w:p>
+    <w:p>
+      <w:pPr>
+        <w:jc w:val="both"/>
+        <w:rPr>
+          <w:b/>
+          <w:bCs/>
+        </w:rPr>
+      </w:pPr>
+      <w:r>
+        <w:rPr>
+          <w:b/>
+          <w:bCs/>
+        </w:rPr>
+        <w:lastRenderedPageBreak/>
+        <w:t>Data Science Project</w:t>
+      </w:r>
+      <w:r>
+        <w:rPr>
+          <w:b/>
+          <w:bCs/>
+        </w:rPr>
+        <w:t xml:space="preserve"> Steps</w:t>
+      </w:r>
+      <w:r>
+        <w:rPr>
+          <w:b/>
+          <w:bCs/>
+        </w:rPr>
+        <w:t>:</w:t>
+      </w:r>
+    </w:p>
+    <w:p>
+      <w:pPr>
+        <w:pStyle w:val="ListParagraph"/>
+        <w:numPr>
+          <w:ilvl w:val="0"/>
+          <w:numId w:val="8"/>
+        </w:numPr>
+        <w:jc w:val="both"/>
+      </w:pPr>
+      <w:r>
+        <w:t>Problem Statement</w:t>
+      </w:r>
+    </w:p>
+    <w:p>
+      <w:pPr>
+        <w:pStyle w:val="ListParagraph"/>
+        <w:numPr>
+          <w:ilvl w:val="0"/>
+          <w:numId w:val="8"/>
+        </w:numPr>
+        <w:jc w:val="both"/>
+      </w:pPr>
+      <w:r>
+        <w:t>Data Collection</w:t>
+      </w:r>
+    </w:p>
+    <w:p>
+      <w:pPr>
+        <w:pStyle w:val="ListParagraph"/>
+        <w:numPr>
+          <w:ilvl w:val="0"/>
+          <w:numId w:val="8"/>
+        </w:numPr>
+        <w:jc w:val="both"/>
+      </w:pPr>
+      <w:r>
+        <w:t>Data Cleaning &amp; Processing</w:t>
+      </w:r>
+      <w:r>
+        <w:t>:</w:t>
+      </w:r>
+    </w:p>
+    <w:p>
+      <w:pPr>
+        <w:pStyle w:val="ListParagraph"/>
+        <w:numPr>
+          <w:ilvl w:val="1"/>
+          <w:numId w:val="8"/>
+        </w:numPr>
+        <w:jc w:val="both"/>
+      </w:pPr>
+      <w:r>
+        <w:t>Remove duplicate values</w:t>
+      </w:r>
+    </w:p>
+    <w:p>
+      <w:pPr>
+        <w:pStyle w:val="ListParagraph"/>
+        <w:numPr>
+          <w:ilvl w:val="1"/>
+          <w:numId w:val="8"/>
+        </w:numPr>
+        <w:jc w:val="both"/>
+      </w:pPr>
+      <w:r>
+        <w:t>Remove irrelevant observations</w:t>
+      </w:r>
+    </w:p>
+    <w:p>
+      <w:pPr>
+        <w:pStyle w:val="ListParagraph"/>
+        <w:numPr>
+          <w:ilvl w:val="1"/>
+          <w:numId w:val="8"/>
+        </w:numPr>
+        <w:jc w:val="both"/>
+      </w:pPr>
+      <w:r>
+        <w:t>Address missing values</w:t>
+      </w:r>
+      <w:r>
+        <w:t xml:space="preserve"> (e.g. Imputation techniques, drop features</w:t>
+      </w:r>
+      <w:r>
         <w:t xml:space="preserve"> </w:t>
+      </w:r>
+      <w:r>
+        <w:t>/</w:t>
+      </w:r>
+      <w:r>
+        <w:t xml:space="preserve"> </w:t>
+      </w:r>
+      <w:r>
+        <w:t>observations)</w:t>
+      </w:r>
+    </w:p>
+    <w:p>
+      <w:pPr>
+        <w:pStyle w:val="ListParagraph"/>
+        <w:numPr>
+          <w:ilvl w:val="1"/>
+          <w:numId w:val="8"/>
+        </w:numPr>
+        <w:jc w:val="both"/>
+      </w:pPr>
+      <w:r>
+        <w:t>Data Standardisation and Normalisation</w:t>
+      </w:r>
+    </w:p>
+    <w:p>
+      <w:pPr>
+        <w:pStyle w:val="ListParagraph"/>
+        <w:numPr>
+          <w:ilvl w:val="1"/>
+          <w:numId w:val="8"/>
+        </w:numPr>
+        <w:jc w:val="both"/>
+      </w:pPr>
+      <w:r>
+        <w:t>Encoding Categorical Variables</w:t>
+      </w:r>
+    </w:p>
+    <w:p>
+      <w:pPr>
+        <w:pStyle w:val="ListParagraph"/>
+        <w:numPr>
+          <w:ilvl w:val="1"/>
+          <w:numId w:val="8"/>
+        </w:numPr>
+        <w:jc w:val="both"/>
+      </w:pPr>
+      <w:r>
+        <w:t>Handling data types</w:t>
+      </w:r>
+    </w:p>
+    <w:p>
+      <w:pPr>
+        <w:pStyle w:val="ListParagraph"/>
+        <w:numPr>
+          <w:ilvl w:val="1"/>
+          <w:numId w:val="8"/>
+        </w:numPr>
+        <w:jc w:val="both"/>
+      </w:pPr>
+      <w:r>
+        <w:t>Filter unwanted outliers</w:t>
+      </w:r>
+    </w:p>
+    <w:p>
+      <w:pPr>
+        <w:pStyle w:val="ListParagraph"/>
+        <w:numPr>
+          <w:ilvl w:val="1"/>
+          <w:numId w:val="8"/>
+        </w:numPr>
+        <w:jc w:val="both"/>
+      </w:pPr>
+      <w:r>
+        <w:t xml:space="preserve">Reformat </w:t>
+      </w:r>
+      <w:r>
+        <w:t>strings</w:t>
+      </w:r>
+    </w:p>
+    <w:p>
+      <w:pPr>
+        <w:pStyle w:val="ListParagraph"/>
+        <w:numPr>
+          <w:ilvl w:val="1"/>
+          <w:numId w:val="8"/>
+        </w:numPr>
+        <w:jc w:val="both"/>
+      </w:pPr>
+      <w:r>
+        <w:t>Validate</w:t>
+      </w:r>
+    </w:p>
+    <w:p>
+      <w:pPr>
+        <w:pStyle w:val="ListParagraph"/>
+        <w:numPr>
+          <w:ilvl w:val="0"/>
+          <w:numId w:val="8"/>
+        </w:numPr>
+        <w:jc w:val="both"/>
+      </w:pPr>
+      <w:r>
+        <w:t>Exploratory Data Analysis (EDA)</w:t>
+      </w:r>
+      <w:r>
+        <w:t>:</w:t>
+      </w:r>
+    </w:p>
+    <w:p>
+      <w:pPr>
+        <w:pStyle w:val="ListParagraph"/>
+        <w:numPr>
+          <w:ilvl w:val="1"/>
+          <w:numId w:val="8"/>
+        </w:numPr>
+        <w:jc w:val="both"/>
+      </w:pPr>
+      <w:r>
+        <w:t>Inspect all data features</w:t>
+      </w:r>
+    </w:p>
+    <w:p>
+      <w:pPr>
+        <w:pStyle w:val="ListParagraph"/>
+        <w:numPr>
+          <w:ilvl w:val="1"/>
+          <w:numId w:val="8"/>
+        </w:numPr>
+        <w:jc w:val="both"/>
+      </w:pPr>
+      <w:r>
+        <w:t>Define data properties</w:t>
+      </w:r>
+    </w:p>
+    <w:p>
+      <w:pPr>
+        <w:pStyle w:val="ListParagraph"/>
+        <w:numPr>
+          <w:ilvl w:val="1"/>
+          <w:numId w:val="8"/>
+        </w:numPr>
+        <w:jc w:val="both"/>
+      </w:pPr>
+      <w:r>
+        <w:t>Build confidence in data</w:t>
+      </w:r>
+    </w:p>
+    <w:p>
+      <w:pPr>
+        <w:pStyle w:val="ListParagraph"/>
+        <w:numPr>
+          <w:ilvl w:val="1"/>
+          <w:numId w:val="8"/>
+        </w:numPr>
+        <w:jc w:val="both"/>
+      </w:pPr>
+      <w:r>
+        <w:t>Conduct sanity checks</w:t>
+      </w:r>
+    </w:p>
+    <w:p>
+      <w:pPr>
+        <w:pStyle w:val="ListParagraph"/>
+        <w:numPr>
+          <w:ilvl w:val="1"/>
+          <w:numId w:val="8"/>
+        </w:numPr>
+        <w:jc w:val="both"/>
+      </w:pPr>
+      <w:r>
+        <w:t xml:space="preserve">Figure how to handle each </w:t>
+      </w:r>
+      <w:r>
+        <w:t>feature</w:t>
+      </w:r>
+    </w:p>
+    <w:p>
+      <w:pPr>
+        <w:pStyle w:val="ListParagraph"/>
+        <w:ind w:left="1440"/>
+        <w:jc w:val="both"/>
+      </w:pPr>
+    </w:p>
+    <w:p>
+      <w:pPr>
+        <w:ind w:left="1080"/>
+        <w:jc w:val="both"/>
+      </w:pPr>
+      <w:r>
+        <w:rPr>
+          <w:b/>
+          <w:bCs/>
+        </w:rPr>
+        <w:t xml:space="preserve">NOTE: </w:t>
+      </w:r>
+      <w:r>
+        <w:t>U</w:t>
+      </w:r>
+      <w:r>
+        <w:t xml:space="preserve">nivariant analysis, </w:t>
+      </w:r>
+      <w:r>
+        <w:t>B</w:t>
+      </w:r>
+      <w:r>
+        <w:t xml:space="preserve">ivariate analysis, </w:t>
+      </w:r>
+      <w:r>
+        <w:t>M</w:t>
+      </w:r>
+      <w:r>
+        <w:t xml:space="preserve">issing values treatment, </w:t>
+      </w:r>
+      <w:r>
+        <w:t>O</w:t>
+      </w:r>
+      <w:r>
+        <w:t xml:space="preserve">utlier treatment, </w:t>
+      </w:r>
+      <w:r>
+        <w:t>V</w:t>
+      </w:r>
+      <w:r>
+        <w:t>ariable transformation</w:t>
+      </w:r>
+      <w:r>
+        <w:t>, and correlation analysis.</w:t>
+      </w:r>
+    </w:p>
+    <w:p>
+      <w:pPr>
+        <w:ind w:left="1080"/>
+        <w:jc w:val="both"/>
+        <w:rPr>
+          <w:b/>
+          <w:bCs/>
+          <w:i/>
+          <w:iCs/>
+        </w:rPr>
+      </w:pPr>
+      <w:r>
+        <w:rPr>
+          <w:b/>
+          <w:bCs/>
+          <w:i/>
+          <w:iCs/>
+        </w:rPr>
+        <w:t>Univariant Analysis:</w:t>
+      </w:r>
+    </w:p>
+    <w:p>
+      <w:pPr>
+        <w:ind w:left="1080"/>
+        <w:jc w:val="both"/>
+      </w:pPr>
+      <w:r>
+        <w:tab/>
+      </w:r>
+      <w:r>
+        <w:rPr>
+          <w:b/>
+          <w:bCs/>
+        </w:rPr>
+        <w:t>Observation of the population and understand the s</w:t>
+      </w:r>
+      <w:r>
+        <w:rPr>
+          <w:b/>
+          <w:bCs/>
+        </w:rPr>
+        <w:t>ample distribution:</w:t>
+      </w:r>
+      <w:r>
+        <w:t xml:space="preserve"> </w:t>
+      </w:r>
+      <w:r>
+        <w:t xml:space="preserve">measure of spread, measure of central tendency, </w:t>
+      </w:r>
+      <w:r>
+        <w:t>outlier detection.</w:t>
+      </w:r>
+    </w:p>
+    <w:p>
+      <w:pPr>
+        <w:ind w:left="1080"/>
+        <w:jc w:val="both"/>
+      </w:pPr>
+      <w:r>
+        <w:tab/>
+      </w:r>
+      <w:r>
+        <w:rPr>
+          <w:b/>
+          <w:bCs/>
+        </w:rPr>
+        <w:t>Graph</w:t>
+      </w:r>
+      <w:r>
+        <w:rPr>
+          <w:b/>
+          <w:bCs/>
+        </w:rPr>
+        <w:t>ical Analysis</w:t>
+      </w:r>
+      <w:r>
+        <w:rPr>
+          <w:b/>
+          <w:bCs/>
+        </w:rPr>
+        <w:t>:</w:t>
+      </w:r>
+      <w:r>
+        <w:t xml:space="preserve"> Histogram, Boxplots, Stem and leaf</w:t>
+      </w:r>
+    </w:p>
+    <w:p>
+      <w:pPr>
+        <w:ind w:left="1080"/>
+        <w:jc w:val="both"/>
+        <w:rPr>
+          <w:b/>
+          <w:bCs/>
+          <w:i/>
+          <w:iCs/>
+        </w:rPr>
+      </w:pPr>
+      <w:r>
+        <w:rPr>
+          <w:b/>
+          <w:bCs/>
+          <w:i/>
+          <w:iCs/>
+        </w:rPr>
+        <w:t>Multivariant Analysis:</w:t>
+      </w:r>
+    </w:p>
+    <w:p>
+      <w:pPr>
+        <w:ind w:left="1080"/>
+        <w:jc w:val="both"/>
+      </w:pPr>
+      <w:r>
+        <w:rPr>
+          <w:b/>
+          <w:bCs/>
+          <w:i/>
+          <w:iCs/>
+        </w:rPr>
+        <w:tab/>
+      </w:r>
+      <w:r>
+        <w:rPr>
+          <w:b/>
+          <w:bCs/>
+        </w:rPr>
+        <w:t xml:space="preserve">Relationship between two or more variables: </w:t>
+      </w:r>
+      <w:r>
+        <w:t>Covariance and Correlations</w:t>
+      </w:r>
+    </w:p>
+    <w:p>
+      <w:pPr>
+        <w:ind w:left="1080"/>
+        <w:jc w:val="both"/>
+      </w:pPr>
+      <w:r>
+        <w:rPr>
+          <w:b/>
+          <w:bCs/>
+        </w:rPr>
+        <w:tab/>
+      </w:r>
+      <w:r>
+        <w:rPr>
+          <w:b/>
+          <w:bCs/>
+        </w:rPr>
+        <w:t xml:space="preserve">Graphical Analysis: </w:t>
+      </w:r>
+      <w:r>
+        <w:t>Bar plots, Scatterplots</w:t>
+      </w:r>
+    </w:p>
+    <w:p>
+      <w:pPr>
+        <w:jc w:val="both"/>
+      </w:pPr>
+    </w:p>
+    <w:p>
+      <w:pPr>
+        <w:pStyle w:val="ListParagraph"/>
+        <w:numPr>
+          <w:ilvl w:val="0"/>
+          <w:numId w:val="8"/>
+        </w:numPr>
+        <w:jc w:val="both"/>
+      </w:pPr>
+      <w:r>
+        <w:t>Feature Engineering:</w:t>
+      </w:r>
+    </w:p>
+    <w:p>
+      <w:pPr>
+        <w:pStyle w:val="ListParagraph"/>
+        <w:jc w:val="both"/>
+        <w:rPr>
+          <w:b/>
+          <w:bCs/>
+        </w:rPr>
+      </w:pPr>
+      <w:r>
+        <w:rPr>
+          <w:b/>
+          <w:bCs/>
+        </w:rPr>
+        <w:t>Approaches:</w:t>
+      </w:r>
+    </w:p>
+    <w:p>
+      <w:pPr>
+        <w:pStyle w:val="ListParagraph"/>
+        <w:jc w:val="both"/>
+        <w:rPr>
+          <w:b/>
+          <w:bCs/>
+        </w:rPr>
+      </w:pPr>
+    </w:p>
+    <w:p>
+      <w:pPr>
+        <w:pStyle w:val="ListParagraph"/>
+        <w:numPr>
+          <w:ilvl w:val="2"/>
+          <w:numId w:val="9"/>
+        </w:numPr>
+        <w:jc w:val="both"/>
+      </w:pPr>
+      <w:r>
+        <w:rPr>
+          <w:b/>
+          <w:bCs/>
+        </w:rPr>
+        <w:t>Feature Extraction</w:t>
+      </w:r>
+      <w:r>
+        <w:rPr>
+          <w:b/>
+          <w:bCs/>
+        </w:rPr>
+        <w:t>:</w:t>
+      </w:r>
+      <w:r>
+        <w:t xml:space="preserve"> Select and/or combine variables into features to reduce dimensionality reduction </w:t>
+      </w:r>
+      <w:r>
+        <w:t>of dataset (e.g. PCA, Nonlinear dimensionality reduction, unsupervised clustering methods.)</w:t>
+      </w:r>
+    </w:p>
+    <w:p>
+      <w:pPr>
+        <w:pStyle w:val="ListParagraph"/>
+        <w:numPr>
+          <w:ilvl w:val="2"/>
+          <w:numId w:val="9"/>
+        </w:numPr>
+        <w:jc w:val="both"/>
+        <w:rPr>
+          <w:b/>
+          <w:bCs/>
+        </w:rPr>
+      </w:pPr>
+      <w:r>
+        <w:rPr>
+          <w:b/>
+          <w:bCs/>
+        </w:rPr>
+        <w:t>Feature Selection</w:t>
+      </w:r>
+      <w:r>
+        <w:rPr>
+          <w:b/>
+          <w:bCs/>
+        </w:rPr>
+        <w:t xml:space="preserve">: </w:t>
+      </w:r>
+      <w:r>
+        <w:t>Select the features which contributes most to the problem (e.g. Variance thresholding, Pearson correlation, LASSO)</w:t>
+      </w:r>
+    </w:p>
+    <w:p>
+      <w:pPr>
+        <w:pStyle w:val="ListParagraph"/>
+        <w:numPr>
+          <w:ilvl w:val="2"/>
+          <w:numId w:val="9"/>
+        </w:numPr>
+        <w:jc w:val="both"/>
+        <w:rPr>
+          <w:b/>
+          <w:bCs/>
+        </w:rPr>
+      </w:pPr>
+      <w:r>
+        <w:rPr>
+          <w:b/>
+          <w:bCs/>
+        </w:rPr>
+        <w:t>Feature Construction</w:t>
+      </w:r>
+      <w:r>
+        <w:rPr>
+          <w:b/>
+          <w:bCs/>
+        </w:rPr>
+        <w:t>:</w:t>
+      </w:r>
+      <w:r>
+        <w:rPr>
+          <w:b/>
+          <w:bCs/>
+        </w:rPr>
+        <w:t xml:space="preserve"> </w:t>
+      </w:r>
+      <w:r>
+        <w:t>The process of manually building more efficient features from raw data (e.g. Dynamic aggregation of relational attributes)</w:t>
+      </w:r>
+    </w:p>
+    <w:p>
+      <w:pPr>
+        <w:pStyle w:val="ListParagraph"/>
+        <w:numPr>
+          <w:ilvl w:val="2"/>
+          <w:numId w:val="9"/>
+        </w:numPr>
+        <w:jc w:val="both"/>
+        <w:rPr>
+          <w:b/>
+          <w:bCs/>
+        </w:rPr>
+      </w:pPr>
+      <w:r>
+        <w:rPr>
+          <w:b/>
+          <w:bCs/>
+        </w:rPr>
+        <w:t>Feature Learning</w:t>
+      </w:r>
+      <w:r>
+        <w:rPr>
+          <w:b/>
+          <w:bCs/>
+        </w:rPr>
+        <w:t>:</w:t>
+      </w:r>
+      <w:r>
+        <w:rPr>
+          <w:b/>
+          <w:bCs/>
+        </w:rPr>
+        <w:t xml:space="preserve"> </w:t>
+      </w:r>
+      <w:r>
+        <w:t>The automatic identification and use of features (e.g. Restricted Bol</w:t>
+      </w:r>
+      <w:r>
+        <w:t>tzmann machine, K-means clustering)</w:t>
+      </w:r>
+    </w:p>
+    <w:p>
+      <w:pPr>
+        <w:ind w:left="720"/>
+        <w:jc w:val="both"/>
+        <w:rPr>
+          <w:b/>
+          <w:bCs/>
+        </w:rPr>
+      </w:pPr>
+    </w:p>
+    <w:p>
+      <w:pPr>
+        <w:ind w:left="720"/>
+        <w:jc w:val="both"/>
+        <w:rPr>
+          <w:b/>
+          <w:bCs/>
+        </w:rPr>
+      </w:pPr>
+      <w:r>
+        <w:rPr>
+          <w:b/>
+          <w:bCs/>
+        </w:rPr>
+        <w:t>Methods:</w:t>
+      </w:r>
+    </w:p>
+    <w:p>
+      <w:pPr>
+        <w:ind w:left="720"/>
+        <w:jc w:val="both"/>
+        <w:rPr>
+          <w:b/>
+          <w:bCs/>
+        </w:rPr>
+      </w:pPr>
+    </w:p>
+    <w:p>
+      <w:pPr>
+        <w:pStyle w:val="ListParagraph"/>
+        <w:numPr>
+          <w:ilvl w:val="2"/>
+          <w:numId w:val="10"/>
+        </w:numPr>
+        <w:jc w:val="both"/>
+        <w:rPr>
+          <w:color w:val="000000" w:themeColor="text1"/>
+        </w:rPr>
+      </w:pPr>
+      <w:r>
+        <w:t xml:space="preserve">The correlation coefficient between the feature and the target variable (the feature that you are </w:t>
+      </w:r>
+      <w:r>
+        <w:rPr>
+          <w:color w:val="000000" w:themeColor="text1"/>
+        </w:rPr>
+        <w:t>trying to predict)</w:t>
+      </w:r>
+    </w:p>
+    <w:p>
+      <w:pPr>
+        <w:pStyle w:val="ListParagraph"/>
+        <w:numPr>
+          <w:ilvl w:val="2"/>
+          <w:numId w:val="10"/>
+        </w:numPr>
+        <w:jc w:val="both"/>
+        <w:rPr>
+          <w:rStyle w:val="Emphasis"/>
+          <w:i w:val="0"/>
+          <w:iCs w:val="0"/>
+          <w:color w:val="000000" w:themeColor="text1"/>
+        </w:rPr>
+      </w:pPr>
+      <w:r>
+        <w:rPr>
+          <w:color w:val="000000" w:themeColor="text1"/>
+        </w:rPr>
+        <w:t>Co-</w:t>
+      </w:r>
+      <w:r>
+        <w:rPr>
+          <w:color w:val="000000" w:themeColor="text1"/>
+        </w:rPr>
+        <w:t>integration</w:t>
+      </w:r>
+      <w:r>
+        <w:rPr>
+          <w:color w:val="000000" w:themeColor="text1"/>
+        </w:rPr>
+        <w:t xml:space="preserve"> </w:t>
+      </w:r>
+      <w:r>
+        <w:rPr>
+          <w:color w:val="000000" w:themeColor="text1"/>
+          <w:spacing w:val="-1"/>
+          <w:shd w:val="clear" w:color="auto" w:fill="FFFFFF"/>
+        </w:rPr>
+        <w:t>between two time series </w:t>
+      </w:r>
+      <w:r>
+        <w:rPr>
+          <w:rStyle w:val="Emphasis"/>
+          <w:color w:val="000000" w:themeColor="text1"/>
+          <w:spacing w:val="-1"/>
+          <w:shd w:val="clear" w:color="auto" w:fill="FFFFFF"/>
+        </w:rPr>
+        <w:t>(for time-series data)</w:t>
+      </w:r>
+    </w:p>
+    <w:p>
+      <w:pPr>
+        <w:pStyle w:val="ListParagraph"/>
+        <w:numPr>
+          <w:ilvl w:val="2"/>
+          <w:numId w:val="10"/>
+        </w:numPr>
+        <w:jc w:val="both"/>
+        <w:rPr>
+          <w:rStyle w:val="Emphasis"/>
+          <w:i w:val="0"/>
+          <w:iCs w:val="0"/>
+          <w:color w:val="000000" w:themeColor="text1"/>
+        </w:rPr>
+      </w:pPr>
+      <w:r>
+        <w:rPr>
+          <w:color w:val="000000" w:themeColor="text1"/>
+        </w:rPr>
+        <w:t>P</w:t>
+      </w:r>
+      <w:r>
+        <w:rPr>
+          <w:color w:val="000000" w:themeColor="text1"/>
+          <w:spacing w:val="-1"/>
+          <w:shd w:val="clear" w:color="auto" w:fill="FFFFFF"/>
+        </w:rPr>
+        <w:t>redictive models have embedded feature selection methods</w:t>
+      </w:r>
+      <w:r>
+        <w:rPr>
+          <w:color w:val="000000" w:themeColor="text1"/>
+          <w:spacing w:val="-1"/>
+          <w:shd w:val="clear" w:color="auto" w:fill="FFFFFF"/>
+        </w:rPr>
+        <w:t xml:space="preserve"> </w:t>
+      </w:r>
+      <w:r>
+        <w:rPr>
+          <w:color w:val="000000" w:themeColor="text1"/>
+          <w:spacing w:val="-1"/>
+          <w:shd w:val="clear" w:color="auto" w:fill="FFFFFF"/>
+        </w:rPr>
+        <w:t>(</w:t>
+      </w:r>
+      <w:r>
+        <w:rPr>
+          <w:rStyle w:val="Emphasis"/>
+          <w:color w:val="000000" w:themeColor="text1"/>
+          <w:spacing w:val="-1"/>
+          <w:shd w:val="clear" w:color="auto" w:fill="FFFFFF"/>
+        </w:rPr>
+        <w:t>e.g. Random Forest, Gradient Boosting Machine</w:t>
+      </w:r>
+      <w:r>
+        <w:rPr>
+          <w:rStyle w:val="Emphasis"/>
+          <w:color w:val="000000" w:themeColor="text1"/>
+          <w:spacing w:val="-1"/>
+          <w:shd w:val="clear" w:color="auto" w:fill="FFFFFF"/>
+        </w:rPr>
+        <w:t>)</w:t>
+      </w:r>
+    </w:p>
+    <w:p>
+      <w:pPr>
+        <w:pStyle w:val="ListParagraph"/>
+        <w:numPr>
+          <w:ilvl w:val="2"/>
+          <w:numId w:val="10"/>
+        </w:numPr>
+        <w:jc w:val="both"/>
+        <w:rPr>
+          <w:rStyle w:val="Emphasis"/>
+          <w:i w:val="0"/>
+          <w:iCs w:val="0"/>
+          <w:color w:val="000000" w:themeColor="text1"/>
+        </w:rPr>
+      </w:pPr>
+      <w:r>
+        <w:rPr>
+          <w:color w:val="000000" w:themeColor="text1"/>
+        </w:rPr>
+        <w:t>C</w:t>
+      </w:r>
+      <w:r>
+        <w:rPr>
+          <w:color w:val="000000" w:themeColor="text1"/>
+          <w:spacing w:val="-1"/>
+          <w:shd w:val="clear" w:color="auto" w:fill="FFFFFF"/>
+        </w:rPr>
+        <w:t>hi-Squared test </w:t>
+      </w:r>
+      <w:r>
+        <w:rPr>
+          <w:rStyle w:val="Emphasis"/>
+          <w:color w:val="000000" w:themeColor="text1"/>
+          <w:spacing w:val="-1"/>
+          <w:shd w:val="clear" w:color="auto" w:fill="FFFFFF"/>
+        </w:rPr>
+        <w:t>(between target and numerical variable</w:t>
+      </w:r>
+      <w:r>
+        <w:rPr>
+          <w:rStyle w:val="Emphasis"/>
+          <w:color w:val="000000" w:themeColor="text1"/>
+          <w:spacing w:val="-1"/>
+          <w:shd w:val="clear" w:color="auto" w:fill="FFFFFF"/>
+        </w:rPr>
+        <w:t>)</w:t>
+      </w:r>
+    </w:p>
+    <w:p>
+      <w:pPr>
+        <w:pStyle w:val="ListParagraph"/>
+        <w:numPr>
+          <w:ilvl w:val="2"/>
+          <w:numId w:val="10"/>
+        </w:numPr>
+        <w:jc w:val="both"/>
+        <w:rPr>
+          <w:color w:val="000000" w:themeColor="text1"/>
+        </w:rPr>
+      </w:pPr>
+      <w:r>
+        <w:rPr>
+          <w:color w:val="000000" w:themeColor="text1"/>
+        </w:rPr>
+        <w:t>R</w:t>
+      </w:r>
+      <w:r>
+        <w:rPr>
+          <w:color w:val="000000" w:themeColor="text1"/>
+          <w:spacing w:val="-1"/>
+          <w:shd w:val="clear" w:color="auto" w:fill="FFFFFF"/>
+        </w:rPr>
+        <w:t>ecursive Feature Elimination (EXPLAIN)</w:t>
+      </w:r>
+    </w:p>
+    <w:p>
+      <w:pPr>
+        <w:jc w:val="both"/>
+        <w:rPr>
+          <w:b/>
+          <w:bCs/>
+        </w:rPr>
+      </w:pPr>
+    </w:p>
+    <w:p>
+      <w:pPr>
+        <w:pStyle w:val="ListParagraph"/>
+        <w:numPr>
+          <w:ilvl w:val="0"/>
+          <w:numId w:val="8"/>
+        </w:numPr>
+        <w:jc w:val="both"/>
+      </w:pPr>
+      <w:r>
+        <w:t>Model Building &amp; Evaluation</w:t>
+      </w:r>
+    </w:p>
+    <w:p>
+      <w:pPr>
+        <w:pStyle w:val="ListParagraph"/>
+        <w:numPr>
+          <w:ilvl w:val="0"/>
+          <w:numId w:val="8"/>
+        </w:numPr>
+        <w:jc w:val="both"/>
+      </w:pPr>
+      <w:r>
+        <w:t>Model Results</w:t>
+      </w:r>
+    </w:p>
+    <w:p>
+      <w:pPr>
+        <w:pStyle w:val="ListParagraph"/>
+        <w:numPr>
+          <w:ilvl w:val="0"/>
+          <w:numId w:val="8"/>
+        </w:numPr>
+        <w:jc w:val="both"/>
+      </w:pPr>
+      <w:r>
+        <w:t>Model Deployment &amp; Maintenance</w:t>
       </w:r>
     </w:p>
     <w:sectPr>
@@ -889,6 +1938,178 @@
     </w:lvl>
   </w:abstractNum>
   <w:abstractNum w:abstractNumId="3" w15:restartNumberingAfterBreak="0">
+    <w:nsid w:val="3A0B7D5E"/>
+    <w:multiLevelType w:val="multilevel"/>
+    <w:tmpl w:val="0809001D"/>
+    <w:lvl w:ilvl="0">
+      <w:start w:val="1"/>
+      <w:numFmt w:val="decimal"/>
+      <w:lvlText w:val="%1)"/>
+      <w:lvlJc w:val="left"/>
+      <w:pPr>
+        <w:ind w:left="360" w:hanging="360"/>
+      </w:pPr>
+    </w:lvl>
+    <w:lvl w:ilvl="1">
+      <w:start w:val="1"/>
+      <w:numFmt w:val="lowerLetter"/>
+      <w:lvlText w:val="%2)"/>
+      <w:lvlJc w:val="left"/>
+      <w:pPr>
+        <w:ind w:left="720" w:hanging="360"/>
+      </w:pPr>
+    </w:lvl>
+    <w:lvl w:ilvl="2">
+      <w:start w:val="1"/>
+      <w:numFmt w:val="lowerRoman"/>
+      <w:lvlText w:val="%3)"/>
+      <w:lvlJc w:val="left"/>
+      <w:pPr>
+        <w:ind w:left="1080" w:hanging="360"/>
+      </w:pPr>
+    </w:lvl>
+    <w:lvl w:ilvl="3">
+      <w:start w:val="1"/>
+      <w:numFmt w:val="decimal"/>
+      <w:lvlText w:val="(%4)"/>
+      <w:lvlJc w:val="left"/>
+      <w:pPr>
+        <w:ind w:left="1440" w:hanging="360"/>
+      </w:pPr>
+    </w:lvl>
+    <w:lvl w:ilvl="4">
+      <w:start w:val="1"/>
+      <w:numFmt w:val="lowerLetter"/>
+      <w:lvlText w:val="(%5)"/>
+      <w:lvlJc w:val="left"/>
+      <w:pPr>
+        <w:ind w:left="1800" w:hanging="360"/>
+      </w:pPr>
+    </w:lvl>
+    <w:lvl w:ilvl="5">
+      <w:start w:val="1"/>
+      <w:numFmt w:val="lowerRoman"/>
+      <w:lvlText w:val="(%6)"/>
+      <w:lvlJc w:val="left"/>
+      <w:pPr>
+        <w:ind w:left="2160" w:hanging="360"/>
+      </w:pPr>
+    </w:lvl>
+    <w:lvl w:ilvl="6">
+      <w:start w:val="1"/>
+      <w:numFmt w:val="decimal"/>
+      <w:lvlText w:val="%7."/>
+      <w:lvlJc w:val="left"/>
+      <w:pPr>
+        <w:ind w:left="2520" w:hanging="360"/>
+      </w:pPr>
+    </w:lvl>
+    <w:lvl w:ilvl="7">
+      <w:start w:val="1"/>
+      <w:numFmt w:val="lowerLetter"/>
+      <w:lvlText w:val="%8."/>
+      <w:lvlJc w:val="left"/>
+      <w:pPr>
+        <w:ind w:left="2880" w:hanging="360"/>
+      </w:pPr>
+    </w:lvl>
+    <w:lvl w:ilvl="8">
+      <w:start w:val="1"/>
+      <w:numFmt w:val="lowerRoman"/>
+      <w:lvlText w:val="%9."/>
+      <w:lvlJc w:val="left"/>
+      <w:pPr>
+        <w:ind w:left="3240" w:hanging="360"/>
+      </w:pPr>
+    </w:lvl>
+  </w:abstractNum>
+  <w:abstractNum w:abstractNumId="4" w15:restartNumberingAfterBreak="0">
+    <w:nsid w:val="3DCD25B3"/>
+    <w:multiLevelType w:val="hybridMultilevel"/>
+    <w:tmpl w:val="D766ECE0"/>
+    <w:lvl w:ilvl="0" w:tplc="0809000F">
+      <w:start w:val="1"/>
+      <w:numFmt w:val="decimal"/>
+      <w:lvlText w:val="%1."/>
+      <w:lvlJc w:val="left"/>
+      <w:pPr>
+        <w:ind w:left="720" w:hanging="360"/>
+      </w:pPr>
+    </w:lvl>
+    <w:lvl w:ilvl="1" w:tplc="08090019" w:tentative="1">
+      <w:start w:val="1"/>
+      <w:numFmt w:val="lowerLetter"/>
+      <w:lvlText w:val="%2."/>
+      <w:lvlJc w:val="left"/>
+      <w:pPr>
+        <w:ind w:left="1440" w:hanging="360"/>
+      </w:pPr>
+    </w:lvl>
+    <w:lvl w:ilvl="2" w:tplc="0809001B" w:tentative="1">
+      <w:start w:val="1"/>
+      <w:numFmt w:val="lowerRoman"/>
+      <w:lvlText w:val="%3."/>
+      <w:lvlJc w:val="right"/>
+      <w:pPr>
+        <w:ind w:left="2160" w:hanging="180"/>
+      </w:pPr>
+    </w:lvl>
+    <w:lvl w:ilvl="3" w:tplc="0809000F" w:tentative="1">
+      <w:start w:val="1"/>
+      <w:numFmt w:val="decimal"/>
+      <w:lvlText w:val="%4."/>
+      <w:lvlJc w:val="left"/>
+      <w:pPr>
+        <w:ind w:left="2880" w:hanging="360"/>
+      </w:pPr>
+    </w:lvl>
+    <w:lvl w:ilvl="4" w:tplc="08090019" w:tentative="1">
+      <w:start w:val="1"/>
+      <w:numFmt w:val="lowerLetter"/>
+      <w:lvlText w:val="%5."/>
+      <w:lvlJc w:val="left"/>
+      <w:pPr>
+        <w:ind w:left="3600" w:hanging="360"/>
+      </w:pPr>
+    </w:lvl>
+    <w:lvl w:ilvl="5" w:tplc="0809001B" w:tentative="1">
+      <w:start w:val="1"/>
+      <w:numFmt w:val="lowerRoman"/>
+      <w:lvlText w:val="%6."/>
+      <w:lvlJc w:val="right"/>
+      <w:pPr>
+        <w:ind w:left="4320" w:hanging="180"/>
+      </w:pPr>
+    </w:lvl>
+    <w:lvl w:ilvl="6" w:tplc="0809000F" w:tentative="1">
+      <w:start w:val="1"/>
+      <w:numFmt w:val="decimal"/>
+      <w:lvlText w:val="%7."/>
+      <w:lvlJc w:val="left"/>
+      <w:pPr>
+        <w:ind w:left="5040" w:hanging="360"/>
+      </w:pPr>
+    </w:lvl>
+    <w:lvl w:ilvl="7" w:tplc="08090019" w:tentative="1">
+      <w:start w:val="1"/>
+      <w:numFmt w:val="lowerLetter"/>
+      <w:lvlText w:val="%8."/>
+      <w:lvlJc w:val="left"/>
+      <w:pPr>
+        <w:ind w:left="5760" w:hanging="360"/>
+      </w:pPr>
+    </w:lvl>
+    <w:lvl w:ilvl="8" w:tplc="0809001B" w:tentative="1">
+      <w:start w:val="1"/>
+      <w:numFmt w:val="lowerRoman"/>
+      <w:lvlText w:val="%9."/>
+      <w:lvlJc w:val="right"/>
+      <w:pPr>
+        <w:ind w:left="6480" w:hanging="180"/>
+      </w:pPr>
+    </w:lvl>
+  </w:abstractNum>
+  <w:abstractNum w:abstractNumId="5" w15:restartNumberingAfterBreak="0">
     <w:nsid w:val="4640414B"/>
     <w:multiLevelType w:val="hybridMultilevel"/>
     <w:tmpl w:val="6DA27970"/>
@@ -977,7 +2198,7 @@
       </w:pPr>
     </w:lvl>
   </w:abstractNum>
-  <w:abstractNum w:abstractNumId="4" w15:restartNumberingAfterBreak="0">
+  <w:abstractNum w:abstractNumId="6" w15:restartNumberingAfterBreak="0">
     <w:nsid w:val="4850688B"/>
     <w:multiLevelType w:val="hybridMultilevel"/>
     <w:tmpl w:val="B92EADDC"/>
@@ -1067,7 +2288,93 @@
       </w:pPr>
     </w:lvl>
   </w:abstractNum>
-  <w:abstractNum w:abstractNumId="5" w15:restartNumberingAfterBreak="0">
+  <w:abstractNum w:abstractNumId="7" w15:restartNumberingAfterBreak="0">
+    <w:nsid w:val="519042B0"/>
+    <w:multiLevelType w:val="hybridMultilevel"/>
+    <w:tmpl w:val="3DD8D694"/>
+    <w:lvl w:ilvl="0" w:tplc="0809000F">
+      <w:start w:val="1"/>
+      <w:numFmt w:val="decimal"/>
+      <w:lvlText w:val="%1."/>
+      <w:lvlJc w:val="left"/>
+      <w:pPr>
+        <w:ind w:left="720" w:hanging="360"/>
+      </w:pPr>
+    </w:lvl>
+    <w:lvl w:ilvl="1" w:tplc="08090019">
+      <w:start w:val="1"/>
+      <w:numFmt w:val="lowerLetter"/>
+      <w:lvlText w:val="%2."/>
+      <w:lvlJc w:val="left"/>
+      <w:pPr>
+        <w:ind w:left="1440" w:hanging="360"/>
+      </w:pPr>
+    </w:lvl>
+    <w:lvl w:ilvl="2" w:tplc="0809001B" w:tentative="1">
+      <w:start w:val="1"/>
+      <w:numFmt w:val="lowerRoman"/>
+      <w:lvlText w:val="%3."/>
+      <w:lvlJc w:val="right"/>
+      <w:pPr>
+        <w:ind w:left="2160" w:hanging="180"/>
+      </w:pPr>
+    </w:lvl>
+    <w:lvl w:ilvl="3" w:tplc="0809000F" w:tentative="1">
+      <w:start w:val="1"/>
+      <w:numFmt w:val="decimal"/>
+      <w:lvlText w:val="%4."/>
+      <w:lvlJc w:val="left"/>
+      <w:pPr>
+        <w:ind w:left="2880" w:hanging="360"/>
+      </w:pPr>
+    </w:lvl>
+    <w:lvl w:ilvl="4" w:tplc="08090019" w:tentative="1">
+      <w:start w:val="1"/>
+      <w:numFmt w:val="lowerLetter"/>
+      <w:lvlText w:val="%5."/>
+      <w:lvlJc w:val="left"/>
+      <w:pPr>
+        <w:ind w:left="3600" w:hanging="360"/>
+      </w:pPr>
+    </w:lvl>
+    <w:lvl w:ilvl="5" w:tplc="0809001B" w:tentative="1">
+      <w:start w:val="1"/>
+      <w:numFmt w:val="lowerRoman"/>
+      <w:lvlText w:val="%6."/>
+      <w:lvlJc w:val="right"/>
+      <w:pPr>
+        <w:ind w:left="4320" w:hanging="180"/>
+      </w:pPr>
+    </w:lvl>
+    <w:lvl w:ilvl="6" w:tplc="0809000F" w:tentative="1">
+      <w:start w:val="1"/>
+      <w:numFmt w:val="decimal"/>
+      <w:lvlText w:val="%7."/>
+      <w:lvlJc w:val="left"/>
+      <w:pPr>
+        <w:ind w:left="5040" w:hanging="360"/>
+      </w:pPr>
+    </w:lvl>
+    <w:lvl w:ilvl="7" w:tplc="08090019" w:tentative="1">
+      <w:start w:val="1"/>
+      <w:numFmt w:val="lowerLetter"/>
+      <w:lvlText w:val="%8."/>
+      <w:lvlJc w:val="left"/>
+      <w:pPr>
+        <w:ind w:left="5760" w:hanging="360"/>
+      </w:pPr>
+    </w:lvl>
+    <w:lvl w:ilvl="8" w:tplc="0809001B" w:tentative="1">
+      <w:start w:val="1"/>
+      <w:numFmt w:val="lowerRoman"/>
+      <w:lvlText w:val="%9."/>
+      <w:lvlJc w:val="right"/>
+      <w:pPr>
+        <w:ind w:left="6480" w:hanging="180"/>
+      </w:pPr>
+    </w:lvl>
+  </w:abstractNum>
+  <w:abstractNum w:abstractNumId="8" w15:restartNumberingAfterBreak="0">
     <w:nsid w:val="5E4A0798"/>
     <w:multiLevelType w:val="hybridMultilevel"/>
     <w:tmpl w:val="8F3C7F1C"/>
@@ -1156,14 +2463,100 @@
       </w:pPr>
     </w:lvl>
   </w:abstractNum>
+  <w:abstractNum w:abstractNumId="9" w15:restartNumberingAfterBreak="0">
+    <w:nsid w:val="744F3AD3"/>
+    <w:multiLevelType w:val="multilevel"/>
+    <w:tmpl w:val="0809001D"/>
+    <w:lvl w:ilvl="0">
+      <w:start w:val="1"/>
+      <w:numFmt w:val="decimal"/>
+      <w:lvlText w:val="%1)"/>
+      <w:lvlJc w:val="left"/>
+      <w:pPr>
+        <w:ind w:left="360" w:hanging="360"/>
+      </w:pPr>
+    </w:lvl>
+    <w:lvl w:ilvl="1">
+      <w:start w:val="1"/>
+      <w:numFmt w:val="lowerLetter"/>
+      <w:lvlText w:val="%2)"/>
+      <w:lvlJc w:val="left"/>
+      <w:pPr>
+        <w:ind w:left="720" w:hanging="360"/>
+      </w:pPr>
+    </w:lvl>
+    <w:lvl w:ilvl="2">
+      <w:start w:val="1"/>
+      <w:numFmt w:val="lowerRoman"/>
+      <w:lvlText w:val="%3)"/>
+      <w:lvlJc w:val="left"/>
+      <w:pPr>
+        <w:ind w:left="1080" w:hanging="360"/>
+      </w:pPr>
+    </w:lvl>
+    <w:lvl w:ilvl="3">
+      <w:start w:val="1"/>
+      <w:numFmt w:val="decimal"/>
+      <w:lvlText w:val="(%4)"/>
+      <w:lvlJc w:val="left"/>
+      <w:pPr>
+        <w:ind w:left="1440" w:hanging="360"/>
+      </w:pPr>
+    </w:lvl>
+    <w:lvl w:ilvl="4">
+      <w:start w:val="1"/>
+      <w:numFmt w:val="lowerLetter"/>
+      <w:lvlText w:val="(%5)"/>
+      <w:lvlJc w:val="left"/>
+      <w:pPr>
+        <w:ind w:left="1800" w:hanging="360"/>
+      </w:pPr>
+    </w:lvl>
+    <w:lvl w:ilvl="5">
+      <w:start w:val="1"/>
+      <w:numFmt w:val="lowerRoman"/>
+      <w:lvlText w:val="(%6)"/>
+      <w:lvlJc w:val="left"/>
+      <w:pPr>
+        <w:ind w:left="2160" w:hanging="360"/>
+      </w:pPr>
+    </w:lvl>
+    <w:lvl w:ilvl="6">
+      <w:start w:val="1"/>
+      <w:numFmt w:val="decimal"/>
+      <w:lvlText w:val="%7."/>
+      <w:lvlJc w:val="left"/>
+      <w:pPr>
+        <w:ind w:left="2520" w:hanging="360"/>
+      </w:pPr>
+    </w:lvl>
+    <w:lvl w:ilvl="7">
+      <w:start w:val="1"/>
+      <w:numFmt w:val="lowerLetter"/>
+      <w:lvlText w:val="%8."/>
+      <w:lvlJc w:val="left"/>
+      <w:pPr>
+        <w:ind w:left="2880" w:hanging="360"/>
+      </w:pPr>
+    </w:lvl>
+    <w:lvl w:ilvl="8">
+      <w:start w:val="1"/>
+      <w:numFmt w:val="lowerRoman"/>
+      <w:lvlText w:val="%9."/>
+      <w:lvlJc w:val="left"/>
+      <w:pPr>
+        <w:ind w:left="3240" w:hanging="360"/>
+      </w:pPr>
+    </w:lvl>
+  </w:abstractNum>
   <w:num w:numId="1" w16cid:durableId="604849334">
-    <w:abstractNumId w:val="3"/>
+    <w:abstractNumId w:val="5"/>
   </w:num>
   <w:num w:numId="2" w16cid:durableId="17826053">
     <w:abstractNumId w:val="1"/>
   </w:num>
   <w:num w:numId="3" w16cid:durableId="291911784">
-    <w:abstractNumId w:val="4"/>
+    <w:abstractNumId w:val="6"/>
   </w:num>
   <w:num w:numId="4" w16cid:durableId="115487315">
     <w:abstractNumId w:val="0"/>
@@ -1172,7 +2565,19 @@
     <w:abstractNumId w:val="2"/>
   </w:num>
   <w:num w:numId="6" w16cid:durableId="1012293318">
-    <w:abstractNumId w:val="5"/>
+    <w:abstractNumId w:val="8"/>
+  </w:num>
+  <w:num w:numId="7" w16cid:durableId="1735466170">
+    <w:abstractNumId w:val="4"/>
+  </w:num>
+  <w:num w:numId="8" w16cid:durableId="1740440347">
+    <w:abstractNumId w:val="7"/>
+  </w:num>
+  <w:num w:numId="9" w16cid:durableId="1317493140">
+    <w:abstractNumId w:val="3"/>
+  </w:num>
+  <w:num w:numId="10" w16cid:durableId="410781168">
+    <w:abstractNumId w:val="9"/>
   </w:num>
 </w:numbering>
 </file>
@@ -2089,6 +3494,52 @@
       <w:spacing w:val="5"/>
     </w:rPr>
   </w:style>
+  <w:style w:type="character" w:styleId="Hyperlink">
+    <w:name w:val="Hyperlink"/>
+    <w:basedOn w:val="DefaultParagraphFont"/>
+    <w:uiPriority w:val="99"/>
+    <w:unhideWhenUsed/>
+    <w:rsid w:val="00D85BF9"/>
+    <w:rPr>
+      <w:color w:val="467886" w:themeColor="hyperlink"/>
+      <w:u w:val="single"/>
+    </w:rPr>
+  </w:style>
+  <w:style w:type="character" w:styleId="UnresolvedMention">
+    <w:name w:val="Unresolved Mention"/>
+    <w:basedOn w:val="DefaultParagraphFont"/>
+    <w:uiPriority w:val="99"/>
+    <w:semiHidden/>
+    <w:unhideWhenUsed/>
+    <w:rsid w:val="00D85BF9"/>
+    <w:rPr>
+      <w:color w:val="605E5C"/>
+      <w:shd w:val="clear" w:color="auto" w:fill="E1DFDD"/>
+    </w:rPr>
+  </w:style>
+  <w:style w:type="character" w:styleId="FollowedHyperlink">
+    <w:name w:val="FollowedHyperlink"/>
+    <w:basedOn w:val="DefaultParagraphFont"/>
+    <w:uiPriority w:val="99"/>
+    <w:semiHidden/>
+    <w:unhideWhenUsed/>
+    <w:rsid w:val="00461C38"/>
+    <w:rPr>
+      <w:color w:val="96607D" w:themeColor="followedHyperlink"/>
+      <w:u w:val="single"/>
+    </w:rPr>
+  </w:style>
+  <w:style w:type="character" w:styleId="Emphasis">
+    <w:name w:val="Emphasis"/>
+    <w:basedOn w:val="DefaultParagraphFont"/>
+    <w:uiPriority w:val="20"/>
+    <w:qFormat/>
+    <w:rsid w:val="00A41036"/>
+    <w:rPr>
+      <w:i/>
+      <w:iCs/>
+    </w:rPr>
+  </w:style>
 </w:styles>
 </file>
 

</xml_diff>

<commit_message>
Project files updated, document folder updated with latest analysis
</commit_message>
<xml_diff>
--- a/Project Details.docx
+++ b/Project Details.docx
@@ -57,15 +57,13 @@
         <w:jc w:val="both"/>
         <w:rPr>
           <w:rFonts w:ascii="Calibri" w:hAnsi="Calibri" w:cs="Arial"/>
-          <w:strike/>
-          <w:sz w:val="22"/>
-          <w:szCs w:val="22"/>
-        </w:rPr>
-      </w:pPr>
-      <w:r>
-        <w:rPr>
-          <w:rFonts w:ascii="Calibri" w:hAnsi="Calibri" w:cs="Arial"/>
-          <w:strike/>
+          <w:sz w:val="22"/>
+          <w:szCs w:val="22"/>
+        </w:rPr>
+      </w:pPr>
+      <w:r>
+        <w:rPr>
+          <w:rFonts w:ascii="Calibri" w:hAnsi="Calibri" w:cs="Arial"/>
           <w:sz w:val="22"/>
           <w:szCs w:val="22"/>
         </w:rPr>
@@ -79,15 +77,13 @@
         <w:jc w:val="both"/>
         <w:rPr>
           <w:rFonts w:ascii="Calibri" w:hAnsi="Calibri" w:cs="Arial"/>
-          <w:strike/>
-          <w:sz w:val="22"/>
-          <w:szCs w:val="22"/>
-        </w:rPr>
-      </w:pPr>
-      <w:r>
-        <w:rPr>
-          <w:rFonts w:ascii="Calibri" w:hAnsi="Calibri" w:cs="Arial"/>
-          <w:strike/>
+          <w:sz w:val="22"/>
+          <w:szCs w:val="22"/>
+        </w:rPr>
+      </w:pPr>
+      <w:r>
+        <w:rPr>
+          <w:rFonts w:ascii="Calibri" w:hAnsi="Calibri" w:cs="Arial"/>
           <w:sz w:val="22"/>
           <w:szCs w:val="22"/>
         </w:rPr>
@@ -99,15 +95,13 @@
         <w:jc w:val="both"/>
         <w:rPr>
           <w:rFonts w:ascii="Calibri" w:hAnsi="Calibri" w:cs="Arial"/>
-          <w:strike/>
-          <w:sz w:val="22"/>
-          <w:szCs w:val="22"/>
-        </w:rPr>
-      </w:pPr>
-      <w:r>
-        <w:rPr>
-          <w:rFonts w:ascii="Calibri" w:hAnsi="Calibri" w:cs="Arial"/>
-          <w:strike/>
+          <w:sz w:val="22"/>
+          <w:szCs w:val="22"/>
+        </w:rPr>
+      </w:pPr>
+      <w:r>
+        <w:rPr>
+          <w:rFonts w:ascii="Calibri" w:hAnsi="Calibri" w:cs="Arial"/>
           <w:sz w:val="22"/>
           <w:szCs w:val="22"/>
         </w:rPr>
@@ -474,7 +468,15 @@
           <w:sz w:val="22"/>
           <w:szCs w:val="22"/>
         </w:rPr>
-        <w:t>We would want this to give us a clearer idea of profitability in locations and the potential outcomes if we adopted different pricing options and what the impact of this might have on utilisation.</w:t>
+        <w:t xml:space="preserve">We would want this to give us a clearer idea of profitability in locations and the potential outcomes if we adopted </w:t>
+      </w:r>
+      <w:r>
+        <w:rPr>
+          <w:rFonts w:ascii="Calibri" w:hAnsi="Calibri" w:cs="Arial"/>
+          <w:sz w:val="22"/>
+          <w:szCs w:val="22"/>
+        </w:rPr>
+        <w:t>different pricing options and what the impact of this might have on utilisation.</w:t>
       </w:r>
     </w:p>
     <w:p>
@@ -485,15 +487,13 @@
         <w:jc w:val="both"/>
         <w:rPr>
           <w:rFonts w:ascii="Calibri" w:hAnsi="Calibri" w:cs="Arial"/>
-          <w:strike/>
-          <w:sz w:val="22"/>
-          <w:szCs w:val="22"/>
-        </w:rPr>
-      </w:pPr>
-      <w:r>
-        <w:rPr>
-          <w:rFonts w:ascii="Calibri" w:hAnsi="Calibri" w:cs="Arial"/>
-          <w:strike/>
+          <w:sz w:val="22"/>
+          <w:szCs w:val="22"/>
+        </w:rPr>
+      </w:pPr>
+      <w:r>
+        <w:rPr>
+          <w:rFonts w:ascii="Calibri" w:hAnsi="Calibri" w:cs="Arial"/>
           <w:sz w:val="22"/>
           <w:szCs w:val="22"/>
         </w:rPr>
@@ -502,7 +502,6 @@
       <w:r>
         <w:rPr>
           <w:rFonts w:ascii="Calibri" w:hAnsi="Calibri" w:cs="Arial"/>
-          <w:strike/>
           <w:sz w:val="22"/>
           <w:szCs w:val="22"/>
         </w:rPr>
@@ -511,7 +510,6 @@
       <w:r>
         <w:rPr>
           <w:rFonts w:ascii="Calibri" w:hAnsi="Calibri" w:cs="Arial"/>
-          <w:strike/>
           <w:sz w:val="22"/>
           <w:szCs w:val="22"/>
         </w:rPr>
@@ -520,7 +518,6 @@
       <w:r>
         <w:rPr>
           <w:rFonts w:ascii="Calibri" w:hAnsi="Calibri" w:cs="Arial"/>
-          <w:strike/>
           <w:sz w:val="22"/>
           <w:szCs w:val="22"/>
         </w:rPr>
@@ -529,1132 +526,10 @@
       <w:r>
         <w:rPr>
           <w:rFonts w:ascii="Calibri" w:hAnsi="Calibri" w:cs="Arial"/>
-          <w:strike/>
-          <w:sz w:val="22"/>
-          <w:szCs w:val="22"/>
-        </w:rPr>
-        <w:t xml:space="preserve"> surveys or even forming new surveys for our customers.</w:t>
-      </w:r>
-    </w:p>
-    <w:p>
-      <w:pPr>
-        <w:jc w:val="both"/>
-      </w:pPr>
-    </w:p>
-    <w:p>
-      <w:pPr>
-        <w:jc w:val="both"/>
-      </w:pPr>
-      <w:r>
-        <w:t>Input:</w:t>
-      </w:r>
-    </w:p>
-    <w:p>
-      <w:pPr>
-        <w:pStyle w:val="ListParagraph"/>
-        <w:numPr>
-          <w:ilvl w:val="0"/>
-          <w:numId w:val="2"/>
-        </w:numPr>
-        <w:jc w:val="both"/>
-      </w:pPr>
-      <w:r>
-        <w:t>Booking lengths</w:t>
-      </w:r>
-    </w:p>
-    <w:p>
-      <w:pPr>
-        <w:pStyle w:val="ListParagraph"/>
-        <w:numPr>
-          <w:ilvl w:val="0"/>
-          <w:numId w:val="2"/>
-        </w:numPr>
-        <w:jc w:val="both"/>
-      </w:pPr>
-      <w:r>
-        <w:t>No of booking</w:t>
-      </w:r>
-    </w:p>
-    <w:p>
-      <w:pPr>
-        <w:pStyle w:val="ListParagraph"/>
-        <w:numPr>
-          <w:ilvl w:val="0"/>
-          <w:numId w:val="2"/>
-        </w:numPr>
-        <w:jc w:val="both"/>
-      </w:pPr>
-      <w:r>
-        <w:t>Miles travels</w:t>
-      </w:r>
-    </w:p>
-    <w:p>
-      <w:pPr>
-        <w:pStyle w:val="ListParagraph"/>
-        <w:numPr>
-          <w:ilvl w:val="0"/>
-          <w:numId w:val="2"/>
-        </w:numPr>
-        <w:jc w:val="both"/>
-      </w:pPr>
-      <w:r>
-        <w:t>Mileage</w:t>
-      </w:r>
-    </w:p>
-    <w:p>
-      <w:pPr>
-        <w:jc w:val="both"/>
-      </w:pPr>
-    </w:p>
-    <w:p>
-      <w:pPr>
-        <w:jc w:val="both"/>
-        <w:rPr>
-          <w:b/>
-          <w:bCs/>
-        </w:rPr>
-      </w:pPr>
-      <w:r>
-        <w:rPr>
-          <w:b/>
-          <w:bCs/>
-        </w:rPr>
-        <w:t>Vital URL:</w:t>
-      </w:r>
-    </w:p>
-    <w:p>
-      <w:pPr>
-        <w:pStyle w:val="ListParagraph"/>
-        <w:numPr>
-          <w:ilvl w:val="0"/>
-          <w:numId w:val="7"/>
-        </w:numPr>
-        <w:jc w:val="both"/>
-      </w:pPr>
-      <w:hyperlink r:id="rId5" w:history="1">
-        <w:r>
-          <w:rPr>
-            <w:rStyle w:val="Hyperlink"/>
-          </w:rPr>
-          <w:t xml:space="preserve">Dynamic </w:t>
-        </w:r>
-        <w:r>
-          <w:rPr>
-            <w:rStyle w:val="Hyperlink"/>
-          </w:rPr>
-          <w:t>p</w:t>
-        </w:r>
-        <w:r>
-          <w:rPr>
-            <w:rStyle w:val="Hyperlink"/>
-          </w:rPr>
-          <w:t>ricing through data science</w:t>
-        </w:r>
-      </w:hyperlink>
-    </w:p>
-    <w:p>
-      <w:pPr>
-        <w:pStyle w:val="ListParagraph"/>
-        <w:numPr>
-          <w:ilvl w:val="0"/>
-          <w:numId w:val="7"/>
-        </w:numPr>
-        <w:jc w:val="both"/>
-      </w:pPr>
-    </w:p>
-    <w:p>
-      <w:pPr>
-        <w:jc w:val="both"/>
-      </w:pPr>
-      <w:r>
-        <w:br/>
-      </w:r>
-    </w:p>
-    <w:p>
-      <w:r>
-        <w:br w:type="page"/>
-      </w:r>
-    </w:p>
-    <w:p>
-      <w:pPr>
-        <w:jc w:val="both"/>
-        <w:rPr>
-          <w:b/>
-          <w:bCs/>
-        </w:rPr>
-      </w:pPr>
-      <w:r>
-        <w:rPr>
-          <w:b/>
-          <w:bCs/>
-        </w:rPr>
-        <w:lastRenderedPageBreak/>
-        <w:t>Data Science Project</w:t>
-      </w:r>
-      <w:r>
-        <w:rPr>
-          <w:b/>
-          <w:bCs/>
-        </w:rPr>
-        <w:t xml:space="preserve"> Steps</w:t>
-      </w:r>
-      <w:r>
-        <w:rPr>
-          <w:b/>
-          <w:bCs/>
-        </w:rPr>
-        <w:t>:</w:t>
-      </w:r>
-    </w:p>
-    <w:p>
-      <w:pPr>
-        <w:pStyle w:val="ListParagraph"/>
-        <w:numPr>
-          <w:ilvl w:val="0"/>
-          <w:numId w:val="8"/>
-        </w:numPr>
-        <w:jc w:val="both"/>
-      </w:pPr>
-      <w:r>
-        <w:t>Problem Statement</w:t>
-      </w:r>
-    </w:p>
-    <w:p>
-      <w:pPr>
-        <w:pStyle w:val="ListParagraph"/>
-        <w:numPr>
-          <w:ilvl w:val="0"/>
-          <w:numId w:val="8"/>
-        </w:numPr>
-        <w:jc w:val="both"/>
-      </w:pPr>
-      <w:r>
-        <w:t>Data Collection</w:t>
-      </w:r>
-    </w:p>
-    <w:p>
-      <w:pPr>
-        <w:pStyle w:val="ListParagraph"/>
-        <w:numPr>
-          <w:ilvl w:val="0"/>
-          <w:numId w:val="8"/>
-        </w:numPr>
-        <w:jc w:val="both"/>
-      </w:pPr>
-      <w:r>
-        <w:t>Data Cleaning &amp; Processing</w:t>
-      </w:r>
-      <w:r>
-        <w:t>:</w:t>
-      </w:r>
-    </w:p>
-    <w:p>
-      <w:pPr>
-        <w:pStyle w:val="ListParagraph"/>
-        <w:numPr>
-          <w:ilvl w:val="1"/>
-          <w:numId w:val="8"/>
-        </w:numPr>
-        <w:jc w:val="both"/>
-      </w:pPr>
-      <w:r>
-        <w:t>Remove duplicate values</w:t>
-      </w:r>
-    </w:p>
-    <w:p>
-      <w:pPr>
-        <w:pStyle w:val="ListParagraph"/>
-        <w:numPr>
-          <w:ilvl w:val="1"/>
-          <w:numId w:val="8"/>
-        </w:numPr>
-        <w:jc w:val="both"/>
-      </w:pPr>
-      <w:r>
-        <w:t>Remove irrelevant observations</w:t>
-      </w:r>
-    </w:p>
-    <w:p>
-      <w:pPr>
-        <w:pStyle w:val="ListParagraph"/>
-        <w:numPr>
-          <w:ilvl w:val="1"/>
-          <w:numId w:val="8"/>
-        </w:numPr>
-        <w:jc w:val="both"/>
-      </w:pPr>
-      <w:r>
-        <w:t>Address missing values</w:t>
-      </w:r>
-      <w:r>
-        <w:t xml:space="preserve"> (e.g. Imputation techniques, drop features</w:t>
-      </w:r>
-      <w:r>
-        <w:t xml:space="preserve"> </w:t>
-      </w:r>
-      <w:r>
-        <w:t>/</w:t>
-      </w:r>
-      <w:r>
-        <w:t xml:space="preserve"> </w:t>
-      </w:r>
-      <w:r>
-        <w:t>observations)</w:t>
-      </w:r>
-    </w:p>
-    <w:p>
-      <w:pPr>
-        <w:pStyle w:val="ListParagraph"/>
-        <w:numPr>
-          <w:ilvl w:val="1"/>
-          <w:numId w:val="8"/>
-        </w:numPr>
-        <w:jc w:val="both"/>
-      </w:pPr>
-      <w:r>
-        <w:t>Data Standardisation and Normalisation</w:t>
-      </w:r>
-    </w:p>
-    <w:p>
-      <w:pPr>
-        <w:pStyle w:val="ListParagraph"/>
-        <w:numPr>
-          <w:ilvl w:val="1"/>
-          <w:numId w:val="8"/>
-        </w:numPr>
-        <w:jc w:val="both"/>
-      </w:pPr>
-      <w:r>
-        <w:t>Encoding Categorical Variables</w:t>
-      </w:r>
-    </w:p>
-    <w:p>
-      <w:pPr>
-        <w:pStyle w:val="ListParagraph"/>
-        <w:numPr>
-          <w:ilvl w:val="1"/>
-          <w:numId w:val="8"/>
-        </w:numPr>
-        <w:jc w:val="both"/>
-      </w:pPr>
-      <w:r>
-        <w:t>Handling data types</w:t>
-      </w:r>
-    </w:p>
-    <w:p>
-      <w:pPr>
-        <w:pStyle w:val="ListParagraph"/>
-        <w:numPr>
-          <w:ilvl w:val="1"/>
-          <w:numId w:val="8"/>
-        </w:numPr>
-        <w:jc w:val="both"/>
-      </w:pPr>
-      <w:r>
-        <w:t>Filter unwanted outliers</w:t>
-      </w:r>
-    </w:p>
-    <w:p>
-      <w:pPr>
-        <w:pStyle w:val="ListParagraph"/>
-        <w:numPr>
-          <w:ilvl w:val="1"/>
-          <w:numId w:val="8"/>
-        </w:numPr>
-        <w:jc w:val="both"/>
-      </w:pPr>
-      <w:r>
-        <w:t xml:space="preserve">Reformat </w:t>
-      </w:r>
-      <w:r>
-        <w:t>strings</w:t>
-      </w:r>
-    </w:p>
-    <w:p>
-      <w:pPr>
-        <w:pStyle w:val="ListParagraph"/>
-        <w:numPr>
-          <w:ilvl w:val="1"/>
-          <w:numId w:val="8"/>
-        </w:numPr>
-        <w:jc w:val="both"/>
-      </w:pPr>
-      <w:r>
-        <w:t>Validate</w:t>
-      </w:r>
-    </w:p>
-    <w:p>
-      <w:pPr>
-        <w:pStyle w:val="ListParagraph"/>
-        <w:numPr>
-          <w:ilvl w:val="0"/>
-          <w:numId w:val="8"/>
-        </w:numPr>
-        <w:jc w:val="both"/>
-      </w:pPr>
-      <w:r>
-        <w:t>Exploratory Data Analysis (EDA)</w:t>
-      </w:r>
-      <w:r>
-        <w:t>:</w:t>
-      </w:r>
-    </w:p>
-    <w:p>
-      <w:pPr>
-        <w:pStyle w:val="ListParagraph"/>
-        <w:numPr>
-          <w:ilvl w:val="1"/>
-          <w:numId w:val="8"/>
-        </w:numPr>
-        <w:jc w:val="both"/>
-      </w:pPr>
-      <w:r>
-        <w:t>Inspect all data features</w:t>
-      </w:r>
-    </w:p>
-    <w:p>
-      <w:pPr>
-        <w:pStyle w:val="ListParagraph"/>
-        <w:numPr>
-          <w:ilvl w:val="1"/>
-          <w:numId w:val="8"/>
-        </w:numPr>
-        <w:jc w:val="both"/>
-      </w:pPr>
-      <w:r>
-        <w:t>Define data properties</w:t>
-      </w:r>
-    </w:p>
-    <w:p>
-      <w:pPr>
-        <w:pStyle w:val="ListParagraph"/>
-        <w:numPr>
-          <w:ilvl w:val="1"/>
-          <w:numId w:val="8"/>
-        </w:numPr>
-        <w:jc w:val="both"/>
-      </w:pPr>
-      <w:r>
-        <w:t>Build confidence in data</w:t>
-      </w:r>
-    </w:p>
-    <w:p>
-      <w:pPr>
-        <w:pStyle w:val="ListParagraph"/>
-        <w:numPr>
-          <w:ilvl w:val="1"/>
-          <w:numId w:val="8"/>
-        </w:numPr>
-        <w:jc w:val="both"/>
-      </w:pPr>
-      <w:r>
-        <w:t>Conduct sanity checks</w:t>
-      </w:r>
-    </w:p>
-    <w:p>
-      <w:pPr>
-        <w:pStyle w:val="ListParagraph"/>
-        <w:numPr>
-          <w:ilvl w:val="1"/>
-          <w:numId w:val="8"/>
-        </w:numPr>
-        <w:jc w:val="both"/>
-      </w:pPr>
-      <w:r>
-        <w:t xml:space="preserve">Figure how to handle each </w:t>
-      </w:r>
-      <w:r>
-        <w:t>feature</w:t>
-      </w:r>
-    </w:p>
-    <w:p>
-      <w:pPr>
-        <w:pStyle w:val="ListParagraph"/>
-        <w:ind w:left="1440"/>
-        <w:jc w:val="both"/>
-      </w:pPr>
-    </w:p>
-    <w:p>
-      <w:pPr>
-        <w:ind w:left="1080"/>
-        <w:jc w:val="both"/>
-      </w:pPr>
-      <w:r>
-        <w:rPr>
-          <w:b/>
-          <w:bCs/>
-        </w:rPr>
-        <w:t xml:space="preserve">NOTE: </w:t>
-      </w:r>
-      <w:r>
-        <w:t>U</w:t>
-      </w:r>
-      <w:r>
-        <w:t xml:space="preserve">nivariant analysis, </w:t>
-      </w:r>
-      <w:r>
-        <w:t>B</w:t>
-      </w:r>
-      <w:r>
-        <w:t xml:space="preserve">ivariate analysis, </w:t>
-      </w:r>
-      <w:r>
-        <w:t>M</w:t>
-      </w:r>
-      <w:r>
-        <w:t xml:space="preserve">issing values treatment, </w:t>
-      </w:r>
-      <w:r>
-        <w:t>O</w:t>
-      </w:r>
-      <w:r>
-        <w:t xml:space="preserve">utlier treatment, </w:t>
-      </w:r>
-      <w:r>
-        <w:t>V</w:t>
-      </w:r>
-      <w:r>
-        <w:t>ariable transformation</w:t>
-      </w:r>
-      <w:r>
-        <w:t>, and correlation analysis.</w:t>
-      </w:r>
-    </w:p>
-    <w:p>
-      <w:pPr>
-        <w:ind w:left="1080"/>
-        <w:jc w:val="both"/>
-        <w:rPr>
-          <w:b/>
-          <w:bCs/>
-          <w:i/>
-          <w:iCs/>
-        </w:rPr>
-      </w:pPr>
-      <w:r>
-        <w:rPr>
-          <w:b/>
-          <w:bCs/>
-          <w:i/>
-          <w:iCs/>
-        </w:rPr>
-        <w:t>Univariant Analysis:</w:t>
-      </w:r>
-    </w:p>
-    <w:p>
-      <w:pPr>
-        <w:ind w:left="1080"/>
-        <w:jc w:val="both"/>
-      </w:pPr>
-      <w:r>
-        <w:tab/>
-      </w:r>
-      <w:r>
-        <w:rPr>
-          <w:b/>
-          <w:bCs/>
-        </w:rPr>
-        <w:t>Observation of the population and understand the s</w:t>
-      </w:r>
-      <w:r>
-        <w:rPr>
-          <w:b/>
-          <w:bCs/>
-        </w:rPr>
-        <w:t>ample distribution:</w:t>
-      </w:r>
-      <w:r>
-        <w:t xml:space="preserve"> </w:t>
-      </w:r>
-      <w:r>
-        <w:t xml:space="preserve">measure of spread, measure of central tendency, </w:t>
-      </w:r>
-      <w:r>
-        <w:t>outlier detection.</w:t>
-      </w:r>
-    </w:p>
-    <w:p>
-      <w:pPr>
-        <w:ind w:left="1080"/>
-        <w:jc w:val="both"/>
-      </w:pPr>
-      <w:r>
-        <w:tab/>
-      </w:r>
-      <w:r>
-        <w:rPr>
-          <w:b/>
-          <w:bCs/>
-        </w:rPr>
-        <w:t>Graph</w:t>
-      </w:r>
-      <w:r>
-        <w:rPr>
-          <w:b/>
-          <w:bCs/>
-        </w:rPr>
-        <w:t>ical Analysis</w:t>
-      </w:r>
-      <w:r>
-        <w:rPr>
-          <w:b/>
-          <w:bCs/>
-        </w:rPr>
-        <w:t>:</w:t>
-      </w:r>
-      <w:r>
-        <w:t xml:space="preserve"> Histogram, Boxplots, Stem and leaf</w:t>
-      </w:r>
-    </w:p>
-    <w:p>
-      <w:pPr>
-        <w:ind w:left="1080"/>
-        <w:jc w:val="both"/>
-        <w:rPr>
-          <w:b/>
-          <w:bCs/>
-          <w:i/>
-          <w:iCs/>
-        </w:rPr>
-      </w:pPr>
-      <w:r>
-        <w:rPr>
-          <w:b/>
-          <w:bCs/>
-          <w:i/>
-          <w:iCs/>
-        </w:rPr>
-        <w:t>Multivariant Analysis:</w:t>
-      </w:r>
-    </w:p>
-    <w:p>
-      <w:pPr>
-        <w:ind w:left="1080"/>
-        <w:jc w:val="both"/>
-      </w:pPr>
-      <w:r>
-        <w:rPr>
-          <w:b/>
-          <w:bCs/>
-          <w:i/>
-          <w:iCs/>
-        </w:rPr>
-        <w:tab/>
-      </w:r>
-      <w:r>
-        <w:rPr>
-          <w:b/>
-          <w:bCs/>
-        </w:rPr>
-        <w:t xml:space="preserve">Relationship between two or more variables: </w:t>
-      </w:r>
-      <w:r>
-        <w:t>Covariance and Correlations</w:t>
-      </w:r>
-    </w:p>
-    <w:p>
-      <w:pPr>
-        <w:ind w:left="1080"/>
-        <w:jc w:val="both"/>
-      </w:pPr>
-      <w:r>
-        <w:rPr>
-          <w:b/>
-          <w:bCs/>
-        </w:rPr>
-        <w:tab/>
-      </w:r>
-      <w:r>
-        <w:rPr>
-          <w:b/>
-          <w:bCs/>
-        </w:rPr>
-        <w:t xml:space="preserve">Graphical Analysis: </w:t>
-      </w:r>
-      <w:r>
-        <w:t>Bar plots, Scatterplots</w:t>
-      </w:r>
-    </w:p>
-    <w:p>
-      <w:pPr>
-        <w:jc w:val="both"/>
-      </w:pPr>
-    </w:p>
-    <w:p>
-      <w:pPr>
-        <w:pStyle w:val="ListParagraph"/>
-        <w:numPr>
-          <w:ilvl w:val="0"/>
-          <w:numId w:val="8"/>
-        </w:numPr>
-        <w:jc w:val="both"/>
-      </w:pPr>
-      <w:r>
-        <w:t>Feature Engineering:</w:t>
-      </w:r>
-    </w:p>
-    <w:p>
-      <w:pPr>
-        <w:pStyle w:val="ListParagraph"/>
-        <w:jc w:val="both"/>
-        <w:rPr>
-          <w:b/>
-          <w:bCs/>
-        </w:rPr>
-      </w:pPr>
-      <w:r>
-        <w:rPr>
-          <w:b/>
-          <w:bCs/>
-        </w:rPr>
-        <w:t>Approaches:</w:t>
-      </w:r>
-    </w:p>
-    <w:p>
-      <w:pPr>
-        <w:pStyle w:val="ListParagraph"/>
-        <w:jc w:val="both"/>
-        <w:rPr>
-          <w:b/>
-          <w:bCs/>
-        </w:rPr>
-      </w:pPr>
-    </w:p>
-    <w:p>
-      <w:pPr>
-        <w:pStyle w:val="ListParagraph"/>
-        <w:numPr>
-          <w:ilvl w:val="2"/>
-          <w:numId w:val="9"/>
-        </w:numPr>
-        <w:jc w:val="both"/>
-      </w:pPr>
-      <w:r>
-        <w:rPr>
-          <w:b/>
-          <w:bCs/>
-        </w:rPr>
-        <w:t>Feature Extraction</w:t>
-      </w:r>
-      <w:r>
-        <w:rPr>
-          <w:b/>
-          <w:bCs/>
-        </w:rPr>
-        <w:t>:</w:t>
-      </w:r>
-      <w:r>
-        <w:t xml:space="preserve"> Select and/or combine variables into features to reduce dimensionality reduction </w:t>
-      </w:r>
-      <w:r>
-        <w:t>of dataset (e.g. PCA, Nonlinear dimensionality reduction, unsupervised clustering methods.)</w:t>
-      </w:r>
-    </w:p>
-    <w:p>
-      <w:pPr>
-        <w:pStyle w:val="ListParagraph"/>
-        <w:numPr>
-          <w:ilvl w:val="2"/>
-          <w:numId w:val="9"/>
-        </w:numPr>
-        <w:jc w:val="both"/>
-        <w:rPr>
-          <w:b/>
-          <w:bCs/>
-        </w:rPr>
-      </w:pPr>
-      <w:r>
-        <w:rPr>
-          <w:b/>
-          <w:bCs/>
-        </w:rPr>
-        <w:t>Feature Selection</w:t>
-      </w:r>
-      <w:r>
-        <w:rPr>
-          <w:b/>
-          <w:bCs/>
-        </w:rPr>
-        <w:t xml:space="preserve">: </w:t>
-      </w:r>
-      <w:r>
-        <w:t>Select the features which contributes most to the problem (e.g. Variance thresholding, Pearson correlation, LASSO)</w:t>
-      </w:r>
-    </w:p>
-    <w:p>
-      <w:pPr>
-        <w:pStyle w:val="ListParagraph"/>
-        <w:numPr>
-          <w:ilvl w:val="2"/>
-          <w:numId w:val="9"/>
-        </w:numPr>
-        <w:jc w:val="both"/>
-        <w:rPr>
-          <w:b/>
-          <w:bCs/>
-        </w:rPr>
-      </w:pPr>
-      <w:r>
-        <w:rPr>
-          <w:b/>
-          <w:bCs/>
-        </w:rPr>
-        <w:t>Feature Construction</w:t>
-      </w:r>
-      <w:r>
-        <w:rPr>
-          <w:b/>
-          <w:bCs/>
-        </w:rPr>
-        <w:t>:</w:t>
-      </w:r>
-      <w:r>
-        <w:rPr>
-          <w:b/>
-          <w:bCs/>
-        </w:rPr>
-        <w:t xml:space="preserve"> </w:t>
-      </w:r>
-      <w:r>
-        <w:t>The process of manually building more efficient features from raw data (e.g. Dynamic aggregation of relational attributes)</w:t>
-      </w:r>
-    </w:p>
-    <w:p>
-      <w:pPr>
-        <w:pStyle w:val="ListParagraph"/>
-        <w:numPr>
-          <w:ilvl w:val="2"/>
-          <w:numId w:val="9"/>
-        </w:numPr>
-        <w:jc w:val="both"/>
-        <w:rPr>
-          <w:b/>
-          <w:bCs/>
-        </w:rPr>
-      </w:pPr>
-      <w:r>
-        <w:rPr>
-          <w:b/>
-          <w:bCs/>
-        </w:rPr>
-        <w:t>Feature Learning</w:t>
-      </w:r>
-      <w:r>
-        <w:rPr>
-          <w:b/>
-          <w:bCs/>
-        </w:rPr>
-        <w:t>:</w:t>
-      </w:r>
-      <w:r>
-        <w:rPr>
-          <w:b/>
-          <w:bCs/>
-        </w:rPr>
-        <w:t xml:space="preserve"> </w:t>
-      </w:r>
-      <w:r>
-        <w:t>The automatic identification and use of features (e.g. Restricted Bol</w:t>
-      </w:r>
-      <w:r>
-        <w:t>tzmann machine, K-means clustering)</w:t>
-      </w:r>
-    </w:p>
-    <w:p>
-      <w:pPr>
-        <w:ind w:left="720"/>
-        <w:jc w:val="both"/>
-        <w:rPr>
-          <w:b/>
-          <w:bCs/>
-        </w:rPr>
-      </w:pPr>
-    </w:p>
-    <w:p>
-      <w:pPr>
-        <w:ind w:left="720"/>
-        <w:jc w:val="both"/>
-        <w:rPr>
-          <w:b/>
-          <w:bCs/>
-        </w:rPr>
-      </w:pPr>
-      <w:r>
-        <w:rPr>
-          <w:b/>
-          <w:bCs/>
-        </w:rPr>
-        <w:t>Methods:</w:t>
-      </w:r>
-    </w:p>
-    <w:p>
-      <w:pPr>
-        <w:ind w:left="720"/>
-        <w:jc w:val="both"/>
-        <w:rPr>
-          <w:b/>
-          <w:bCs/>
-        </w:rPr>
-      </w:pPr>
-    </w:p>
-    <w:p>
-      <w:pPr>
-        <w:pStyle w:val="ListParagraph"/>
-        <w:numPr>
-          <w:ilvl w:val="2"/>
-          <w:numId w:val="10"/>
-        </w:numPr>
-        <w:jc w:val="both"/>
-        <w:rPr>
-          <w:color w:val="000000" w:themeColor="text1"/>
-        </w:rPr>
-      </w:pPr>
-      <w:r>
-        <w:t xml:space="preserve">The correlation coefficient between the feature and the target variable (the feature that you are </w:t>
-      </w:r>
-      <w:r>
-        <w:rPr>
-          <w:color w:val="000000" w:themeColor="text1"/>
-        </w:rPr>
-        <w:t>trying to predict)</w:t>
-      </w:r>
-    </w:p>
-    <w:p>
-      <w:pPr>
-        <w:pStyle w:val="ListParagraph"/>
-        <w:numPr>
-          <w:ilvl w:val="2"/>
-          <w:numId w:val="10"/>
-        </w:numPr>
-        <w:jc w:val="both"/>
-        <w:rPr>
-          <w:rStyle w:val="Emphasis"/>
-          <w:i w:val="0"/>
-          <w:iCs w:val="0"/>
-          <w:color w:val="000000" w:themeColor="text1"/>
-        </w:rPr>
-      </w:pPr>
-      <w:r>
-        <w:rPr>
-          <w:color w:val="000000" w:themeColor="text1"/>
-        </w:rPr>
-        <w:t>Co-</w:t>
-      </w:r>
-      <w:r>
-        <w:rPr>
-          <w:color w:val="000000" w:themeColor="text1"/>
-        </w:rPr>
-        <w:t>integration</w:t>
-      </w:r>
-      <w:r>
-        <w:rPr>
-          <w:color w:val="000000" w:themeColor="text1"/>
-        </w:rPr>
-        <w:t xml:space="preserve"> </w:t>
-      </w:r>
-      <w:r>
-        <w:rPr>
-          <w:color w:val="000000" w:themeColor="text1"/>
-          <w:spacing w:val="-1"/>
-          <w:shd w:val="clear" w:color="auto" w:fill="FFFFFF"/>
-        </w:rPr>
-        <w:t>between two time series </w:t>
-      </w:r>
-      <w:r>
-        <w:rPr>
-          <w:rStyle w:val="Emphasis"/>
-          <w:color w:val="000000" w:themeColor="text1"/>
-          <w:spacing w:val="-1"/>
-          <w:shd w:val="clear" w:color="auto" w:fill="FFFFFF"/>
-        </w:rPr>
-        <w:t>(for time-series data)</w:t>
-      </w:r>
-    </w:p>
-    <w:p>
-      <w:pPr>
-        <w:pStyle w:val="ListParagraph"/>
-        <w:numPr>
-          <w:ilvl w:val="2"/>
-          <w:numId w:val="10"/>
-        </w:numPr>
-        <w:jc w:val="both"/>
-        <w:rPr>
-          <w:rStyle w:val="Emphasis"/>
-          <w:i w:val="0"/>
-          <w:iCs w:val="0"/>
-          <w:color w:val="000000" w:themeColor="text1"/>
-        </w:rPr>
-      </w:pPr>
-      <w:r>
-        <w:rPr>
-          <w:color w:val="000000" w:themeColor="text1"/>
-        </w:rPr>
-        <w:t>P</w:t>
-      </w:r>
-      <w:r>
-        <w:rPr>
-          <w:color w:val="000000" w:themeColor="text1"/>
-          <w:spacing w:val="-1"/>
-          <w:shd w:val="clear" w:color="auto" w:fill="FFFFFF"/>
-        </w:rPr>
-        <w:t>redictive models have embedded feature selection methods</w:t>
-      </w:r>
-      <w:r>
-        <w:rPr>
-          <w:color w:val="000000" w:themeColor="text1"/>
-          <w:spacing w:val="-1"/>
-          <w:shd w:val="clear" w:color="auto" w:fill="FFFFFF"/>
-        </w:rPr>
-        <w:t xml:space="preserve"> </w:t>
-      </w:r>
-      <w:r>
-        <w:rPr>
-          <w:color w:val="000000" w:themeColor="text1"/>
-          <w:spacing w:val="-1"/>
-          <w:shd w:val="clear" w:color="auto" w:fill="FFFFFF"/>
-        </w:rPr>
-        <w:t>(</w:t>
-      </w:r>
-      <w:r>
-        <w:rPr>
-          <w:rStyle w:val="Emphasis"/>
-          <w:color w:val="000000" w:themeColor="text1"/>
-          <w:spacing w:val="-1"/>
-          <w:shd w:val="clear" w:color="auto" w:fill="FFFFFF"/>
-        </w:rPr>
-        <w:t>e.g. Random Forest, Gradient Boosting Machine</w:t>
-      </w:r>
-      <w:r>
-        <w:rPr>
-          <w:rStyle w:val="Emphasis"/>
-          <w:color w:val="000000" w:themeColor="text1"/>
-          <w:spacing w:val="-1"/>
-          <w:shd w:val="clear" w:color="auto" w:fill="FFFFFF"/>
-        </w:rPr>
-        <w:t>)</w:t>
-      </w:r>
-    </w:p>
-    <w:p>
-      <w:pPr>
-        <w:pStyle w:val="ListParagraph"/>
-        <w:numPr>
-          <w:ilvl w:val="2"/>
-          <w:numId w:val="10"/>
-        </w:numPr>
-        <w:jc w:val="both"/>
-        <w:rPr>
-          <w:rStyle w:val="Emphasis"/>
-          <w:i w:val="0"/>
-          <w:iCs w:val="0"/>
-          <w:color w:val="000000" w:themeColor="text1"/>
-        </w:rPr>
-      </w:pPr>
-      <w:r>
-        <w:rPr>
-          <w:color w:val="000000" w:themeColor="text1"/>
-        </w:rPr>
-        <w:t>C</w:t>
-      </w:r>
-      <w:r>
-        <w:rPr>
-          <w:color w:val="000000" w:themeColor="text1"/>
-          <w:spacing w:val="-1"/>
-          <w:shd w:val="clear" w:color="auto" w:fill="FFFFFF"/>
-        </w:rPr>
-        <w:t>hi-Squared test </w:t>
-      </w:r>
-      <w:r>
-        <w:rPr>
-          <w:rStyle w:val="Emphasis"/>
-          <w:color w:val="000000" w:themeColor="text1"/>
-          <w:spacing w:val="-1"/>
-          <w:shd w:val="clear" w:color="auto" w:fill="FFFFFF"/>
-        </w:rPr>
-        <w:t>(between target and numerical variable</w:t>
-      </w:r>
-      <w:r>
-        <w:rPr>
-          <w:rStyle w:val="Emphasis"/>
-          <w:color w:val="000000" w:themeColor="text1"/>
-          <w:spacing w:val="-1"/>
-          <w:shd w:val="clear" w:color="auto" w:fill="FFFFFF"/>
-        </w:rPr>
-        <w:t>)</w:t>
-      </w:r>
-    </w:p>
-    <w:p>
-      <w:pPr>
-        <w:pStyle w:val="ListParagraph"/>
-        <w:numPr>
-          <w:ilvl w:val="2"/>
-          <w:numId w:val="10"/>
-        </w:numPr>
-        <w:jc w:val="both"/>
-        <w:rPr>
-          <w:color w:val="000000" w:themeColor="text1"/>
-        </w:rPr>
-      </w:pPr>
-      <w:r>
-        <w:rPr>
-          <w:color w:val="000000" w:themeColor="text1"/>
-        </w:rPr>
-        <w:t>R</w:t>
-      </w:r>
-      <w:r>
-        <w:rPr>
-          <w:color w:val="000000" w:themeColor="text1"/>
-          <w:spacing w:val="-1"/>
-          <w:shd w:val="clear" w:color="auto" w:fill="FFFFFF"/>
-        </w:rPr>
-        <w:t>ecursive Feature Elimination (EXPLAIN)</w:t>
-      </w:r>
-    </w:p>
-    <w:p>
-      <w:pPr>
-        <w:jc w:val="both"/>
-        <w:rPr>
-          <w:b/>
-          <w:bCs/>
-        </w:rPr>
-      </w:pPr>
-    </w:p>
-    <w:p>
-      <w:pPr>
-        <w:pStyle w:val="ListParagraph"/>
-        <w:numPr>
-          <w:ilvl w:val="0"/>
-          <w:numId w:val="8"/>
-        </w:numPr>
-        <w:jc w:val="both"/>
-      </w:pPr>
-      <w:r>
-        <w:t>Model Building &amp; Evaluation</w:t>
-      </w:r>
-    </w:p>
-    <w:p>
-      <w:pPr>
-        <w:pStyle w:val="ListParagraph"/>
-        <w:numPr>
-          <w:ilvl w:val="0"/>
-          <w:numId w:val="8"/>
-        </w:numPr>
-        <w:jc w:val="both"/>
-      </w:pPr>
-      <w:r>
-        <w:t>Model Results</w:t>
-      </w:r>
-    </w:p>
-    <w:p>
-      <w:pPr>
-        <w:pStyle w:val="ListParagraph"/>
-        <w:numPr>
-          <w:ilvl w:val="0"/>
-          <w:numId w:val="8"/>
-        </w:numPr>
-        <w:jc w:val="both"/>
-      </w:pPr>
-      <w:r>
-        <w:t>Model Deployment &amp; Maintenance</w:t>
+          <w:sz w:val="22"/>
+          <w:szCs w:val="22"/>
+        </w:rPr>
+        <w:t xml:space="preserve"> surveys or even forming new surveys for our customers</w:t>
       </w:r>
     </w:p>
     <w:sectPr>

</xml_diff>

<commit_message>
Poster added, additional research papers added, logo resized, project details changed.
</commit_message>
<xml_diff>
--- a/Project Details.docx
+++ b/Project Details.docx
@@ -531,6 +531,1453 @@
         </w:rPr>
         <w:t xml:space="preserve"> surveys or even forming new surveys for our customers</w:t>
       </w:r>
+    </w:p>
+    <w:p>
+      <w:pPr>
+        <w:rPr>
+          <w:rFonts w:ascii="Calibri" w:hAnsi="Calibri" w:cs="Arial"/>
+          <w:sz w:val="22"/>
+          <w:szCs w:val="22"/>
+        </w:rPr>
+      </w:pPr>
+      <w:r>
+        <w:rPr>
+          <w:rFonts w:ascii="Calibri" w:hAnsi="Calibri" w:cs="Arial"/>
+          <w:sz w:val="22"/>
+          <w:szCs w:val="22"/>
+        </w:rPr>
+        <w:br w:type="page"/>
+      </w:r>
+    </w:p>
+    <w:p>
+      <w:pPr>
+        <w:rPr>
+          <w:rFonts w:ascii="Calibri" w:hAnsi="Calibri" w:cs="Arial"/>
+          <w:sz w:val="22"/>
+          <w:szCs w:val="22"/>
+        </w:rPr>
+      </w:pPr>
+    </w:p>
+    <w:tbl>
+      <w:tblPr>
+        <w:tblStyle w:val="GridTable2-Accent2"/>
+        <w:tblW w:w="0" w:type="auto"/>
+        <w:tblLook w:val="04A0" w:firstRow="1" w:lastRow="0" w:firstColumn="1" w:lastColumn="0" w:noHBand="0" w:noVBand="1"/>
+      </w:tblPr>
+      <w:tblGrid>
+        <w:gridCol w:w="1560"/>
+        <w:gridCol w:w="1417"/>
+        <w:gridCol w:w="2552"/>
+        <w:gridCol w:w="2268"/>
+        <w:gridCol w:w="2659"/>
+      </w:tblGrid>
+      <w:tr>
+        <w:trPr>
+          <w:cnfStyle w:val="100000000000" w:firstRow="1" w:lastRow="0" w:firstColumn="0" w:lastColumn="0" w:oddVBand="0" w:evenVBand="0" w:oddHBand="0" w:evenHBand="0" w:firstRowFirstColumn="0" w:firstRowLastColumn="0" w:lastRowFirstColumn="0" w:lastRowLastColumn="0"/>
+        </w:trPr>
+        <w:tc>
+          <w:tcPr>
+            <w:cnfStyle w:val="001000000000" w:firstRow="0" w:lastRow="0" w:firstColumn="1" w:lastColumn="0" w:oddVBand="0" w:evenVBand="0" w:oddHBand="0" w:evenHBand="0" w:firstRowFirstColumn="0" w:firstRowLastColumn="0" w:lastRowFirstColumn="0" w:lastRowLastColumn="0"/>
+            <w:tcW w:w="1560" w:type="dxa"/>
+          </w:tcPr>
+          <w:p>
+            <w:pPr>
+              <w:rPr>
+                <w:rFonts w:ascii="Calibri" w:hAnsi="Calibri" w:cs="Arial"/>
+                <w:sz w:val="22"/>
+                <w:szCs w:val="22"/>
+              </w:rPr>
+            </w:pPr>
+            <w:r>
+              <w:rPr>
+                <w:rFonts w:ascii="Calibri" w:hAnsi="Calibri" w:cs="Arial"/>
+                <w:sz w:val="22"/>
+                <w:szCs w:val="22"/>
+              </w:rPr>
+              <w:t>Vehicle Type</w:t>
+            </w:r>
+          </w:p>
+        </w:tc>
+        <w:tc>
+          <w:tcPr>
+            <w:tcW w:w="1417" w:type="dxa"/>
+          </w:tcPr>
+          <w:p>
+            <w:pPr>
+              <w:cnfStyle w:val="100000000000" w:firstRow="1" w:lastRow="0" w:firstColumn="0" w:lastColumn="0" w:oddVBand="0" w:evenVBand="0" w:oddHBand="0" w:evenHBand="0" w:firstRowFirstColumn="0" w:firstRowLastColumn="0" w:lastRowFirstColumn="0" w:lastRowLastColumn="0"/>
+              <w:rPr>
+                <w:rFonts w:ascii="Calibri" w:hAnsi="Calibri" w:cs="Arial"/>
+                <w:sz w:val="22"/>
+                <w:szCs w:val="22"/>
+              </w:rPr>
+            </w:pPr>
+            <w:r>
+              <w:rPr>
+                <w:rFonts w:ascii="Calibri" w:hAnsi="Calibri" w:cs="Arial"/>
+                <w:sz w:val="22"/>
+                <w:szCs w:val="22"/>
+              </w:rPr>
+              <w:t>Time Period</w:t>
+            </w:r>
+          </w:p>
+        </w:tc>
+        <w:tc>
+          <w:tcPr>
+            <w:tcW w:w="2552" w:type="dxa"/>
+          </w:tcPr>
+          <w:p>
+            <w:pPr>
+              <w:jc w:val="center"/>
+              <w:cnfStyle w:val="100000000000" w:firstRow="1" w:lastRow="0" w:firstColumn="0" w:lastColumn="0" w:oddVBand="0" w:evenVBand="0" w:oddHBand="0" w:evenHBand="0" w:firstRowFirstColumn="0" w:firstRowLastColumn="0" w:lastRowFirstColumn="0" w:lastRowLastColumn="0"/>
+              <w:rPr>
+                <w:rFonts w:ascii="Calibri" w:hAnsi="Calibri" w:cs="Arial"/>
+                <w:sz w:val="22"/>
+                <w:szCs w:val="22"/>
+              </w:rPr>
+            </w:pPr>
+            <w:r>
+              <w:rPr>
+                <w:rFonts w:ascii="Calibri" w:hAnsi="Calibri" w:cs="Arial"/>
+                <w:sz w:val="22"/>
+                <w:szCs w:val="22"/>
+              </w:rPr>
+              <w:t>Model</w:t>
+            </w:r>
+          </w:p>
+        </w:tc>
+        <w:tc>
+          <w:tcPr>
+            <w:tcW w:w="2268" w:type="dxa"/>
+          </w:tcPr>
+          <w:p>
+            <w:pPr>
+              <w:cnfStyle w:val="100000000000" w:firstRow="1" w:lastRow="0" w:firstColumn="0" w:lastColumn="0" w:oddVBand="0" w:evenVBand="0" w:oddHBand="0" w:evenHBand="0" w:firstRowFirstColumn="0" w:firstRowLastColumn="0" w:lastRowFirstColumn="0" w:lastRowLastColumn="0"/>
+              <w:rPr>
+                <w:rFonts w:ascii="Calibri" w:hAnsi="Calibri" w:cs="Arial"/>
+                <w:sz w:val="22"/>
+                <w:szCs w:val="22"/>
+              </w:rPr>
+            </w:pPr>
+            <w:r>
+              <w:rPr>
+                <w:rFonts w:ascii="Calibri" w:hAnsi="Calibri" w:cs="Arial"/>
+                <w:sz w:val="22"/>
+                <w:szCs w:val="22"/>
+              </w:rPr>
+              <w:t>M</w:t>
+            </w:r>
+            <w:r>
+              <w:rPr>
+                <w:rFonts w:ascii="Calibri" w:hAnsi="Calibri" w:cs="Arial"/>
+                <w:sz w:val="22"/>
+                <w:szCs w:val="22"/>
+              </w:rPr>
+              <w:t xml:space="preserve">ean </w:t>
+            </w:r>
+            <w:r>
+              <w:rPr>
+                <w:rFonts w:ascii="Calibri" w:hAnsi="Calibri" w:cs="Arial"/>
+                <w:sz w:val="22"/>
+                <w:szCs w:val="22"/>
+              </w:rPr>
+              <w:t>A</w:t>
+            </w:r>
+            <w:r>
+              <w:rPr>
+                <w:rFonts w:ascii="Calibri" w:hAnsi="Calibri" w:cs="Arial"/>
+                <w:sz w:val="22"/>
+                <w:szCs w:val="22"/>
+              </w:rPr>
+              <w:t xml:space="preserve">bsolute </w:t>
+            </w:r>
+            <w:r>
+              <w:rPr>
+                <w:rFonts w:ascii="Calibri" w:hAnsi="Calibri" w:cs="Arial"/>
+                <w:sz w:val="22"/>
+                <w:szCs w:val="22"/>
+              </w:rPr>
+              <w:t>E</w:t>
+            </w:r>
+            <w:r>
+              <w:rPr>
+                <w:rFonts w:ascii="Calibri" w:hAnsi="Calibri" w:cs="Arial"/>
+                <w:sz w:val="22"/>
+                <w:szCs w:val="22"/>
+              </w:rPr>
+              <w:t>rror</w:t>
+            </w:r>
+          </w:p>
+        </w:tc>
+        <w:tc>
+          <w:tcPr>
+            <w:tcW w:w="2659" w:type="dxa"/>
+          </w:tcPr>
+          <w:p>
+            <w:pPr>
+              <w:cnfStyle w:val="100000000000" w:firstRow="1" w:lastRow="0" w:firstColumn="0" w:lastColumn="0" w:oddVBand="0" w:evenVBand="0" w:oddHBand="0" w:evenHBand="0" w:firstRowFirstColumn="0" w:firstRowLastColumn="0" w:lastRowFirstColumn="0" w:lastRowLastColumn="0"/>
+              <w:rPr>
+                <w:rFonts w:ascii="Calibri" w:hAnsi="Calibri" w:cs="Arial"/>
+                <w:sz w:val="22"/>
+                <w:szCs w:val="22"/>
+              </w:rPr>
+            </w:pPr>
+            <w:r>
+              <w:rPr>
+                <w:rFonts w:ascii="Calibri" w:hAnsi="Calibri" w:cs="Arial"/>
+                <w:sz w:val="22"/>
+                <w:szCs w:val="22"/>
+              </w:rPr>
+              <w:t>R</w:t>
+            </w:r>
+            <w:r>
+              <w:rPr>
+                <w:rFonts w:ascii="Calibri" w:hAnsi="Calibri" w:cs="Arial"/>
+                <w:sz w:val="22"/>
+                <w:szCs w:val="22"/>
+              </w:rPr>
+              <w:t xml:space="preserve">oot </w:t>
+            </w:r>
+            <w:r>
+              <w:rPr>
+                <w:rFonts w:ascii="Calibri" w:hAnsi="Calibri" w:cs="Arial"/>
+                <w:sz w:val="22"/>
+                <w:szCs w:val="22"/>
+              </w:rPr>
+              <w:t>M</w:t>
+            </w:r>
+            <w:r>
+              <w:rPr>
+                <w:rFonts w:ascii="Calibri" w:hAnsi="Calibri" w:cs="Arial"/>
+                <w:sz w:val="22"/>
+                <w:szCs w:val="22"/>
+              </w:rPr>
+              <w:t xml:space="preserve">ean </w:t>
+            </w:r>
+            <w:r>
+              <w:rPr>
+                <w:rFonts w:ascii="Calibri" w:hAnsi="Calibri" w:cs="Arial"/>
+                <w:sz w:val="22"/>
+                <w:szCs w:val="22"/>
+              </w:rPr>
+              <w:t>S</w:t>
+            </w:r>
+            <w:r>
+              <w:rPr>
+                <w:rFonts w:ascii="Calibri" w:hAnsi="Calibri" w:cs="Arial"/>
+                <w:sz w:val="22"/>
+                <w:szCs w:val="22"/>
+              </w:rPr>
+              <w:t xml:space="preserve">quared </w:t>
+            </w:r>
+            <w:r>
+              <w:rPr>
+                <w:rFonts w:ascii="Calibri" w:hAnsi="Calibri" w:cs="Arial"/>
+                <w:sz w:val="22"/>
+                <w:szCs w:val="22"/>
+              </w:rPr>
+              <w:t>E</w:t>
+            </w:r>
+            <w:r>
+              <w:rPr>
+                <w:rFonts w:ascii="Calibri" w:hAnsi="Calibri" w:cs="Arial"/>
+                <w:sz w:val="22"/>
+                <w:szCs w:val="22"/>
+              </w:rPr>
+              <w:t>rror</w:t>
+            </w:r>
+          </w:p>
+        </w:tc>
+      </w:tr>
+      <w:tr>
+        <w:trPr>
+          <w:cnfStyle w:val="000000100000" w:firstRow="0" w:lastRow="0" w:firstColumn="0" w:lastColumn="0" w:oddVBand="0" w:evenVBand="0" w:oddHBand="1" w:evenHBand="0" w:firstRowFirstColumn="0" w:firstRowLastColumn="0" w:lastRowFirstColumn="0" w:lastRowLastColumn="0"/>
+        </w:trPr>
+        <w:tc>
+          <w:tcPr>
+            <w:cnfStyle w:val="001000000000" w:firstRow="0" w:lastRow="0" w:firstColumn="1" w:lastColumn="0" w:oddVBand="0" w:evenVBand="0" w:oddHBand="0" w:evenHBand="0" w:firstRowFirstColumn="0" w:firstRowLastColumn="0" w:lastRowFirstColumn="0" w:lastRowLastColumn="0"/>
+            <w:tcW w:w="1560" w:type="dxa"/>
+            <w:vMerge w:val="restart"/>
+          </w:tcPr>
+          <w:p>
+            <w:pPr>
+              <w:rPr>
+                <w:rFonts w:ascii="Calibri" w:hAnsi="Calibri" w:cs="Arial"/>
+                <w:sz w:val="22"/>
+                <w:szCs w:val="22"/>
+              </w:rPr>
+            </w:pPr>
+            <w:r>
+              <w:rPr>
+                <w:rFonts w:ascii="Calibri" w:hAnsi="Calibri" w:cs="Arial"/>
+                <w:sz w:val="22"/>
+                <w:szCs w:val="22"/>
+              </w:rPr>
+              <w:t>City</w:t>
+            </w:r>
+          </w:p>
+        </w:tc>
+        <w:tc>
+          <w:tcPr>
+            <w:tcW w:w="1417" w:type="dxa"/>
+          </w:tcPr>
+          <w:p>
+            <w:pPr>
+              <w:cnfStyle w:val="000000100000" w:firstRow="0" w:lastRow="0" w:firstColumn="0" w:lastColumn="0" w:oddVBand="0" w:evenVBand="0" w:oddHBand="1" w:evenHBand="0" w:firstRowFirstColumn="0" w:firstRowLastColumn="0" w:lastRowFirstColumn="0" w:lastRowLastColumn="0"/>
+              <w:rPr>
+                <w:rFonts w:ascii="Calibri" w:hAnsi="Calibri" w:cs="Arial"/>
+                <w:sz w:val="22"/>
+                <w:szCs w:val="22"/>
+              </w:rPr>
+            </w:pPr>
+            <w:r>
+              <w:rPr>
+                <w:rFonts w:ascii="Calibri" w:hAnsi="Calibri" w:cs="Arial"/>
+                <w:sz w:val="22"/>
+                <w:szCs w:val="22"/>
+              </w:rPr>
+              <w:t>Hourly</w:t>
+            </w:r>
+          </w:p>
+        </w:tc>
+        <w:tc>
+          <w:tcPr>
+            <w:tcW w:w="2552" w:type="dxa"/>
+            <w:vMerge w:val="restart"/>
+            <w:vAlign w:val="center"/>
+          </w:tcPr>
+          <w:p>
+            <w:pPr>
+              <w:jc w:val="center"/>
+              <w:cnfStyle w:val="000000100000" w:firstRow="0" w:lastRow="0" w:firstColumn="0" w:lastColumn="0" w:oddVBand="0" w:evenVBand="0" w:oddHBand="1" w:evenHBand="0" w:firstRowFirstColumn="0" w:firstRowLastColumn="0" w:lastRowFirstColumn="0" w:lastRowLastColumn="0"/>
+              <w:rPr>
+                <w:rFonts w:ascii="Calibri" w:hAnsi="Calibri" w:cs="Arial"/>
+                <w:sz w:val="22"/>
+                <w:szCs w:val="22"/>
+              </w:rPr>
+            </w:pPr>
+            <w:r>
+              <w:rPr>
+                <w:rFonts w:ascii="Calibri" w:hAnsi="Calibri" w:cs="Arial"/>
+                <w:sz w:val="22"/>
+                <w:szCs w:val="22"/>
+              </w:rPr>
+              <w:t>Artificial Neural Networks</w:t>
+            </w:r>
+          </w:p>
+        </w:tc>
+        <w:tc>
+          <w:tcPr>
+            <w:tcW w:w="2268" w:type="dxa"/>
+          </w:tcPr>
+          <w:p>
+            <w:pPr>
+              <w:cnfStyle w:val="000000100000" w:firstRow="0" w:lastRow="0" w:firstColumn="0" w:lastColumn="0" w:oddVBand="0" w:evenVBand="0" w:oddHBand="1" w:evenHBand="0" w:firstRowFirstColumn="0" w:firstRowLastColumn="0" w:lastRowFirstColumn="0" w:lastRowLastColumn="0"/>
+              <w:rPr>
+                <w:rFonts w:ascii="Calibri" w:hAnsi="Calibri" w:cs="Arial"/>
+                <w:sz w:val="22"/>
+                <w:szCs w:val="22"/>
+              </w:rPr>
+            </w:pPr>
+            <w:r>
+              <w:rPr>
+                <w:rFonts w:ascii="Calibri" w:hAnsi="Calibri" w:cs="Arial"/>
+                <w:sz w:val="22"/>
+                <w:szCs w:val="22"/>
+              </w:rPr>
+              <w:t>0.35853</w:t>
+            </w:r>
+          </w:p>
+        </w:tc>
+        <w:tc>
+          <w:tcPr>
+            <w:tcW w:w="2659" w:type="dxa"/>
+          </w:tcPr>
+          <w:p>
+            <w:pPr>
+              <w:cnfStyle w:val="000000100000" w:firstRow="0" w:lastRow="0" w:firstColumn="0" w:lastColumn="0" w:oddVBand="0" w:evenVBand="0" w:oddHBand="1" w:evenHBand="0" w:firstRowFirstColumn="0" w:firstRowLastColumn="0" w:lastRowFirstColumn="0" w:lastRowLastColumn="0"/>
+              <w:rPr>
+                <w:rFonts w:ascii="Calibri" w:hAnsi="Calibri" w:cs="Arial"/>
+                <w:sz w:val="22"/>
+                <w:szCs w:val="22"/>
+              </w:rPr>
+            </w:pPr>
+            <w:r>
+              <w:rPr>
+                <w:rFonts w:ascii="Calibri" w:hAnsi="Calibri" w:cs="Arial"/>
+                <w:sz w:val="22"/>
+                <w:szCs w:val="22"/>
+              </w:rPr>
+              <w:t>0.51447</w:t>
+            </w:r>
+          </w:p>
+        </w:tc>
+      </w:tr>
+      <w:tr>
+        <w:tc>
+          <w:tcPr>
+            <w:cnfStyle w:val="001000000000" w:firstRow="0" w:lastRow="0" w:firstColumn="1" w:lastColumn="0" w:oddVBand="0" w:evenVBand="0" w:oddHBand="0" w:evenHBand="0" w:firstRowFirstColumn="0" w:firstRowLastColumn="0" w:lastRowFirstColumn="0" w:lastRowLastColumn="0"/>
+            <w:tcW w:w="1560" w:type="dxa"/>
+            <w:vMerge/>
+          </w:tcPr>
+          <w:p>
+            <w:pPr>
+              <w:rPr>
+                <w:rFonts w:ascii="Calibri" w:hAnsi="Calibri" w:cs="Arial"/>
+                <w:sz w:val="22"/>
+                <w:szCs w:val="22"/>
+              </w:rPr>
+            </w:pPr>
+          </w:p>
+        </w:tc>
+        <w:tc>
+          <w:tcPr>
+            <w:tcW w:w="1417" w:type="dxa"/>
+          </w:tcPr>
+          <w:p>
+            <w:pPr>
+              <w:cnfStyle w:val="000000000000" w:firstRow="0" w:lastRow="0" w:firstColumn="0" w:lastColumn="0" w:oddVBand="0" w:evenVBand="0" w:oddHBand="0" w:evenHBand="0" w:firstRowFirstColumn="0" w:firstRowLastColumn="0" w:lastRowFirstColumn="0" w:lastRowLastColumn="0"/>
+              <w:rPr>
+                <w:rFonts w:ascii="Calibri" w:hAnsi="Calibri" w:cs="Arial"/>
+                <w:sz w:val="22"/>
+                <w:szCs w:val="22"/>
+              </w:rPr>
+            </w:pPr>
+            <w:r>
+              <w:rPr>
+                <w:rFonts w:ascii="Calibri" w:hAnsi="Calibri" w:cs="Arial"/>
+                <w:sz w:val="22"/>
+                <w:szCs w:val="22"/>
+              </w:rPr>
+              <w:t>Daily</w:t>
+            </w:r>
+          </w:p>
+        </w:tc>
+        <w:tc>
+          <w:tcPr>
+            <w:tcW w:w="2552" w:type="dxa"/>
+            <w:vMerge/>
+            <w:vAlign w:val="center"/>
+          </w:tcPr>
+          <w:p>
+            <w:pPr>
+              <w:jc w:val="center"/>
+              <w:cnfStyle w:val="000000000000" w:firstRow="0" w:lastRow="0" w:firstColumn="0" w:lastColumn="0" w:oddVBand="0" w:evenVBand="0" w:oddHBand="0" w:evenHBand="0" w:firstRowFirstColumn="0" w:firstRowLastColumn="0" w:lastRowFirstColumn="0" w:lastRowLastColumn="0"/>
+              <w:rPr>
+                <w:rFonts w:ascii="Calibri" w:hAnsi="Calibri" w:cs="Arial"/>
+                <w:sz w:val="22"/>
+                <w:szCs w:val="22"/>
+              </w:rPr>
+            </w:pPr>
+          </w:p>
+        </w:tc>
+        <w:tc>
+          <w:tcPr>
+            <w:tcW w:w="2268" w:type="dxa"/>
+          </w:tcPr>
+          <w:p>
+            <w:pPr>
+              <w:cnfStyle w:val="000000000000" w:firstRow="0" w:lastRow="0" w:firstColumn="0" w:lastColumn="0" w:oddVBand="0" w:evenVBand="0" w:oddHBand="0" w:evenHBand="0" w:firstRowFirstColumn="0" w:firstRowLastColumn="0" w:lastRowFirstColumn="0" w:lastRowLastColumn="0"/>
+              <w:rPr>
+                <w:rFonts w:ascii="Calibri" w:hAnsi="Calibri" w:cs="Arial"/>
+                <w:sz w:val="22"/>
+                <w:szCs w:val="22"/>
+              </w:rPr>
+            </w:pPr>
+            <w:r>
+              <w:rPr>
+                <w:rFonts w:ascii="Calibri" w:hAnsi="Calibri" w:cs="Arial"/>
+                <w:sz w:val="22"/>
+                <w:szCs w:val="22"/>
+              </w:rPr>
+              <w:t>6.22280</w:t>
+            </w:r>
+          </w:p>
+        </w:tc>
+        <w:tc>
+          <w:tcPr>
+            <w:tcW w:w="2659" w:type="dxa"/>
+          </w:tcPr>
+          <w:p>
+            <w:pPr>
+              <w:cnfStyle w:val="000000000000" w:firstRow="0" w:lastRow="0" w:firstColumn="0" w:lastColumn="0" w:oddVBand="0" w:evenVBand="0" w:oddHBand="0" w:evenHBand="0" w:firstRowFirstColumn="0" w:firstRowLastColumn="0" w:lastRowFirstColumn="0" w:lastRowLastColumn="0"/>
+              <w:rPr>
+                <w:rFonts w:ascii="Calibri" w:hAnsi="Calibri" w:cs="Arial"/>
+                <w:sz w:val="22"/>
+                <w:szCs w:val="22"/>
+              </w:rPr>
+            </w:pPr>
+            <w:r>
+              <w:rPr>
+                <w:rFonts w:ascii="Calibri" w:hAnsi="Calibri" w:cs="Arial"/>
+                <w:sz w:val="22"/>
+                <w:szCs w:val="22"/>
+              </w:rPr>
+              <w:t>7.56040</w:t>
+            </w:r>
+          </w:p>
+        </w:tc>
+      </w:tr>
+      <w:tr>
+        <w:trPr>
+          <w:cnfStyle w:val="000000100000" w:firstRow="0" w:lastRow="0" w:firstColumn="0" w:lastColumn="0" w:oddVBand="0" w:evenVBand="0" w:oddHBand="1" w:evenHBand="0" w:firstRowFirstColumn="0" w:firstRowLastColumn="0" w:lastRowFirstColumn="0" w:lastRowLastColumn="0"/>
+        </w:trPr>
+        <w:tc>
+          <w:tcPr>
+            <w:cnfStyle w:val="001000000000" w:firstRow="0" w:lastRow="0" w:firstColumn="1" w:lastColumn="0" w:oddVBand="0" w:evenVBand="0" w:oddHBand="0" w:evenHBand="0" w:firstRowFirstColumn="0" w:firstRowLastColumn="0" w:lastRowFirstColumn="0" w:lastRowLastColumn="0"/>
+            <w:tcW w:w="1560" w:type="dxa"/>
+            <w:vMerge w:val="restart"/>
+          </w:tcPr>
+          <w:p>
+            <w:pPr>
+              <w:rPr>
+                <w:rFonts w:ascii="Calibri" w:hAnsi="Calibri" w:cs="Arial"/>
+                <w:sz w:val="22"/>
+                <w:szCs w:val="22"/>
+              </w:rPr>
+            </w:pPr>
+            <w:r>
+              <w:rPr>
+                <w:rFonts w:ascii="Calibri" w:hAnsi="Calibri" w:cs="Arial"/>
+                <w:sz w:val="22"/>
+                <w:szCs w:val="22"/>
+              </w:rPr>
+              <w:t>Everyday</w:t>
+            </w:r>
+          </w:p>
+        </w:tc>
+        <w:tc>
+          <w:tcPr>
+            <w:tcW w:w="1417" w:type="dxa"/>
+          </w:tcPr>
+          <w:p>
+            <w:pPr>
+              <w:cnfStyle w:val="000000100000" w:firstRow="0" w:lastRow="0" w:firstColumn="0" w:lastColumn="0" w:oddVBand="0" w:evenVBand="0" w:oddHBand="1" w:evenHBand="0" w:firstRowFirstColumn="0" w:firstRowLastColumn="0" w:lastRowFirstColumn="0" w:lastRowLastColumn="0"/>
+              <w:rPr>
+                <w:rFonts w:ascii="Calibri" w:hAnsi="Calibri" w:cs="Arial"/>
+                <w:sz w:val="22"/>
+                <w:szCs w:val="22"/>
+              </w:rPr>
+            </w:pPr>
+            <w:r>
+              <w:rPr>
+                <w:rFonts w:ascii="Calibri" w:hAnsi="Calibri" w:cs="Arial"/>
+                <w:sz w:val="22"/>
+                <w:szCs w:val="22"/>
+              </w:rPr>
+              <w:t>Hourly</w:t>
+            </w:r>
+          </w:p>
+        </w:tc>
+        <w:tc>
+          <w:tcPr>
+            <w:tcW w:w="2552" w:type="dxa"/>
+            <w:vMerge w:val="restart"/>
+            <w:vAlign w:val="center"/>
+          </w:tcPr>
+          <w:p>
+            <w:pPr>
+              <w:jc w:val="center"/>
+              <w:cnfStyle w:val="000000100000" w:firstRow="0" w:lastRow="0" w:firstColumn="0" w:lastColumn="0" w:oddVBand="0" w:evenVBand="0" w:oddHBand="1" w:evenHBand="0" w:firstRowFirstColumn="0" w:firstRowLastColumn="0" w:lastRowFirstColumn="0" w:lastRowLastColumn="0"/>
+              <w:rPr>
+                <w:rFonts w:ascii="Calibri" w:hAnsi="Calibri" w:cs="Arial"/>
+                <w:sz w:val="22"/>
+                <w:szCs w:val="22"/>
+              </w:rPr>
+            </w:pPr>
+            <w:r>
+              <w:rPr>
+                <w:rFonts w:ascii="Calibri" w:hAnsi="Calibri" w:cs="Arial"/>
+                <w:sz w:val="22"/>
+                <w:szCs w:val="22"/>
+              </w:rPr>
+              <w:t>XGBRegressor</w:t>
+            </w:r>
+          </w:p>
+        </w:tc>
+        <w:tc>
+          <w:tcPr>
+            <w:tcW w:w="2268" w:type="dxa"/>
+          </w:tcPr>
+          <w:p>
+            <w:pPr>
+              <w:cnfStyle w:val="000000100000" w:firstRow="0" w:lastRow="0" w:firstColumn="0" w:lastColumn="0" w:oddVBand="0" w:evenVBand="0" w:oddHBand="1" w:evenHBand="0" w:firstRowFirstColumn="0" w:firstRowLastColumn="0" w:lastRowFirstColumn="0" w:lastRowLastColumn="0"/>
+              <w:rPr>
+                <w:rFonts w:ascii="Calibri" w:hAnsi="Calibri" w:cs="Arial"/>
+                <w:sz w:val="22"/>
+                <w:szCs w:val="22"/>
+              </w:rPr>
+            </w:pPr>
+            <w:r>
+              <w:rPr>
+                <w:rFonts w:ascii="Calibri" w:hAnsi="Calibri" w:cs="Arial"/>
+                <w:sz w:val="22"/>
+                <w:szCs w:val="22"/>
+              </w:rPr>
+              <w:t>0.64146</w:t>
+            </w:r>
+          </w:p>
+        </w:tc>
+        <w:tc>
+          <w:tcPr>
+            <w:tcW w:w="2659" w:type="dxa"/>
+          </w:tcPr>
+          <w:p>
+            <w:pPr>
+              <w:cnfStyle w:val="000000100000" w:firstRow="0" w:lastRow="0" w:firstColumn="0" w:lastColumn="0" w:oddVBand="0" w:evenVBand="0" w:oddHBand="1" w:evenHBand="0" w:firstRowFirstColumn="0" w:firstRowLastColumn="0" w:lastRowFirstColumn="0" w:lastRowLastColumn="0"/>
+              <w:rPr>
+                <w:rFonts w:ascii="Calibri" w:hAnsi="Calibri" w:cs="Arial"/>
+                <w:sz w:val="22"/>
+                <w:szCs w:val="22"/>
+              </w:rPr>
+            </w:pPr>
+            <w:r>
+              <w:rPr>
+                <w:rFonts w:ascii="Calibri" w:hAnsi="Calibri" w:cs="Arial"/>
+                <w:sz w:val="22"/>
+                <w:szCs w:val="22"/>
+              </w:rPr>
+              <w:t>0.83981</w:t>
+            </w:r>
+          </w:p>
+        </w:tc>
+      </w:tr>
+      <w:tr>
+        <w:tc>
+          <w:tcPr>
+            <w:cnfStyle w:val="001000000000" w:firstRow="0" w:lastRow="0" w:firstColumn="1" w:lastColumn="0" w:oddVBand="0" w:evenVBand="0" w:oddHBand="0" w:evenHBand="0" w:firstRowFirstColumn="0" w:firstRowLastColumn="0" w:lastRowFirstColumn="0" w:lastRowLastColumn="0"/>
+            <w:tcW w:w="1560" w:type="dxa"/>
+            <w:vMerge/>
+          </w:tcPr>
+          <w:p>
+            <w:pPr>
+              <w:rPr>
+                <w:rFonts w:ascii="Calibri" w:hAnsi="Calibri" w:cs="Arial"/>
+                <w:sz w:val="22"/>
+                <w:szCs w:val="22"/>
+              </w:rPr>
+            </w:pPr>
+          </w:p>
+        </w:tc>
+        <w:tc>
+          <w:tcPr>
+            <w:tcW w:w="1417" w:type="dxa"/>
+          </w:tcPr>
+          <w:p>
+            <w:pPr>
+              <w:cnfStyle w:val="000000000000" w:firstRow="0" w:lastRow="0" w:firstColumn="0" w:lastColumn="0" w:oddVBand="0" w:evenVBand="0" w:oddHBand="0" w:evenHBand="0" w:firstRowFirstColumn="0" w:firstRowLastColumn="0" w:lastRowFirstColumn="0" w:lastRowLastColumn="0"/>
+              <w:rPr>
+                <w:rFonts w:ascii="Calibri" w:hAnsi="Calibri" w:cs="Arial"/>
+                <w:sz w:val="22"/>
+                <w:szCs w:val="22"/>
+              </w:rPr>
+            </w:pPr>
+            <w:r>
+              <w:rPr>
+                <w:rFonts w:ascii="Calibri" w:hAnsi="Calibri" w:cs="Arial"/>
+                <w:sz w:val="22"/>
+                <w:szCs w:val="22"/>
+              </w:rPr>
+              <w:t>Daily</w:t>
+            </w:r>
+          </w:p>
+        </w:tc>
+        <w:tc>
+          <w:tcPr>
+            <w:tcW w:w="2552" w:type="dxa"/>
+            <w:vMerge/>
+            <w:vAlign w:val="center"/>
+          </w:tcPr>
+          <w:p>
+            <w:pPr>
+              <w:jc w:val="center"/>
+              <w:cnfStyle w:val="000000000000" w:firstRow="0" w:lastRow="0" w:firstColumn="0" w:lastColumn="0" w:oddVBand="0" w:evenVBand="0" w:oddHBand="0" w:evenHBand="0" w:firstRowFirstColumn="0" w:firstRowLastColumn="0" w:lastRowFirstColumn="0" w:lastRowLastColumn="0"/>
+              <w:rPr>
+                <w:rFonts w:ascii="Calibri" w:hAnsi="Calibri" w:cs="Arial"/>
+                <w:sz w:val="22"/>
+                <w:szCs w:val="22"/>
+              </w:rPr>
+            </w:pPr>
+          </w:p>
+        </w:tc>
+        <w:tc>
+          <w:tcPr>
+            <w:tcW w:w="2268" w:type="dxa"/>
+          </w:tcPr>
+          <w:p>
+            <w:pPr>
+              <w:cnfStyle w:val="000000000000" w:firstRow="0" w:lastRow="0" w:firstColumn="0" w:lastColumn="0" w:oddVBand="0" w:evenVBand="0" w:oddHBand="0" w:evenHBand="0" w:firstRowFirstColumn="0" w:firstRowLastColumn="0" w:lastRowFirstColumn="0" w:lastRowLastColumn="0"/>
+              <w:rPr>
+                <w:rFonts w:ascii="Calibri" w:hAnsi="Calibri" w:cs="Arial"/>
+                <w:sz w:val="22"/>
+                <w:szCs w:val="22"/>
+              </w:rPr>
+            </w:pPr>
+            <w:r>
+              <w:rPr>
+                <w:rFonts w:ascii="Calibri" w:hAnsi="Calibri" w:cs="Arial"/>
+                <w:sz w:val="22"/>
+                <w:szCs w:val="22"/>
+              </w:rPr>
+              <w:t>2.92157</w:t>
+            </w:r>
+          </w:p>
+        </w:tc>
+        <w:tc>
+          <w:tcPr>
+            <w:tcW w:w="2659" w:type="dxa"/>
+          </w:tcPr>
+          <w:p>
+            <w:pPr>
+              <w:cnfStyle w:val="000000000000" w:firstRow="0" w:lastRow="0" w:firstColumn="0" w:lastColumn="0" w:oddVBand="0" w:evenVBand="0" w:oddHBand="0" w:evenHBand="0" w:firstRowFirstColumn="0" w:firstRowLastColumn="0" w:lastRowFirstColumn="0" w:lastRowLastColumn="0"/>
+              <w:rPr>
+                <w:rFonts w:ascii="Calibri" w:hAnsi="Calibri" w:cs="Arial"/>
+                <w:sz w:val="22"/>
+                <w:szCs w:val="22"/>
+              </w:rPr>
+            </w:pPr>
+            <w:r>
+              <w:rPr>
+                <w:rFonts w:ascii="Calibri" w:hAnsi="Calibri" w:cs="Arial"/>
+                <w:sz w:val="22"/>
+                <w:szCs w:val="22"/>
+              </w:rPr>
+              <w:t>3.53526</w:t>
+            </w:r>
+          </w:p>
+        </w:tc>
+      </w:tr>
+      <w:tr>
+        <w:trPr>
+          <w:cnfStyle w:val="000000100000" w:firstRow="0" w:lastRow="0" w:firstColumn="0" w:lastColumn="0" w:oddVBand="0" w:evenVBand="0" w:oddHBand="1" w:evenHBand="0" w:firstRowFirstColumn="0" w:firstRowLastColumn="0" w:lastRowFirstColumn="0" w:lastRowLastColumn="0"/>
+        </w:trPr>
+        <w:tc>
+          <w:tcPr>
+            <w:cnfStyle w:val="001000000000" w:firstRow="0" w:lastRow="0" w:firstColumn="1" w:lastColumn="0" w:oddVBand="0" w:evenVBand="0" w:oddHBand="0" w:evenHBand="0" w:firstRowFirstColumn="0" w:firstRowLastColumn="0" w:lastRowFirstColumn="0" w:lastRowLastColumn="0"/>
+            <w:tcW w:w="1560" w:type="dxa"/>
+            <w:vMerge w:val="restart"/>
+          </w:tcPr>
+          <w:p>
+            <w:pPr>
+              <w:rPr>
+                <w:rFonts w:ascii="Calibri" w:hAnsi="Calibri" w:cs="Arial"/>
+                <w:sz w:val="22"/>
+                <w:szCs w:val="22"/>
+              </w:rPr>
+            </w:pPr>
+            <w:r>
+              <w:rPr>
+                <w:rFonts w:ascii="Calibri" w:hAnsi="Calibri" w:cs="Arial"/>
+                <w:sz w:val="22"/>
+                <w:szCs w:val="22"/>
+              </w:rPr>
+              <w:t>Family</w:t>
+            </w:r>
+          </w:p>
+        </w:tc>
+        <w:tc>
+          <w:tcPr>
+            <w:tcW w:w="1417" w:type="dxa"/>
+          </w:tcPr>
+          <w:p>
+            <w:pPr>
+              <w:cnfStyle w:val="000000100000" w:firstRow="0" w:lastRow="0" w:firstColumn="0" w:lastColumn="0" w:oddVBand="0" w:evenVBand="0" w:oddHBand="1" w:evenHBand="0" w:firstRowFirstColumn="0" w:firstRowLastColumn="0" w:lastRowFirstColumn="0" w:lastRowLastColumn="0"/>
+              <w:rPr>
+                <w:rFonts w:ascii="Calibri" w:hAnsi="Calibri" w:cs="Arial"/>
+                <w:sz w:val="22"/>
+                <w:szCs w:val="22"/>
+              </w:rPr>
+            </w:pPr>
+            <w:r>
+              <w:rPr>
+                <w:rFonts w:ascii="Calibri" w:hAnsi="Calibri" w:cs="Arial"/>
+                <w:sz w:val="22"/>
+                <w:szCs w:val="22"/>
+              </w:rPr>
+              <w:t>Hourly</w:t>
+            </w:r>
+          </w:p>
+        </w:tc>
+        <w:tc>
+          <w:tcPr>
+            <w:tcW w:w="2552" w:type="dxa"/>
+            <w:vAlign w:val="center"/>
+          </w:tcPr>
+          <w:p>
+            <w:pPr>
+              <w:jc w:val="center"/>
+              <w:cnfStyle w:val="000000100000" w:firstRow="0" w:lastRow="0" w:firstColumn="0" w:lastColumn="0" w:oddVBand="0" w:evenVBand="0" w:oddHBand="1" w:evenHBand="0" w:firstRowFirstColumn="0" w:firstRowLastColumn="0" w:lastRowFirstColumn="0" w:lastRowLastColumn="0"/>
+              <w:rPr>
+                <w:rFonts w:ascii="Calibri" w:hAnsi="Calibri" w:cs="Arial"/>
+                <w:sz w:val="22"/>
+                <w:szCs w:val="22"/>
+              </w:rPr>
+            </w:pPr>
+            <w:r>
+              <w:rPr>
+                <w:rFonts w:ascii="Calibri" w:hAnsi="Calibri" w:cs="Arial"/>
+                <w:sz w:val="22"/>
+                <w:szCs w:val="22"/>
+              </w:rPr>
+              <w:t>XGBRegressor</w:t>
+            </w:r>
+          </w:p>
+        </w:tc>
+        <w:tc>
+          <w:tcPr>
+            <w:tcW w:w="2268" w:type="dxa"/>
+          </w:tcPr>
+          <w:p>
+            <w:pPr>
+              <w:cnfStyle w:val="000000100000" w:firstRow="0" w:lastRow="0" w:firstColumn="0" w:lastColumn="0" w:oddVBand="0" w:evenVBand="0" w:oddHBand="1" w:evenHBand="0" w:firstRowFirstColumn="0" w:firstRowLastColumn="0" w:lastRowFirstColumn="0" w:lastRowLastColumn="0"/>
+              <w:rPr>
+                <w:rFonts w:ascii="Calibri" w:hAnsi="Calibri" w:cs="Arial"/>
+                <w:sz w:val="22"/>
+                <w:szCs w:val="22"/>
+              </w:rPr>
+            </w:pPr>
+            <w:r>
+              <w:rPr>
+                <w:rFonts w:ascii="Calibri" w:hAnsi="Calibri" w:cs="Arial"/>
+                <w:sz w:val="22"/>
+                <w:szCs w:val="22"/>
+              </w:rPr>
+              <w:t>0.42164</w:t>
+            </w:r>
+          </w:p>
+        </w:tc>
+        <w:tc>
+          <w:tcPr>
+            <w:tcW w:w="2659" w:type="dxa"/>
+          </w:tcPr>
+          <w:p>
+            <w:pPr>
+              <w:cnfStyle w:val="000000100000" w:firstRow="0" w:lastRow="0" w:firstColumn="0" w:lastColumn="0" w:oddVBand="0" w:evenVBand="0" w:oddHBand="1" w:evenHBand="0" w:firstRowFirstColumn="0" w:firstRowLastColumn="0" w:lastRowFirstColumn="0" w:lastRowLastColumn="0"/>
+              <w:rPr>
+                <w:rFonts w:ascii="Calibri" w:hAnsi="Calibri" w:cs="Arial"/>
+                <w:sz w:val="22"/>
+                <w:szCs w:val="22"/>
+              </w:rPr>
+            </w:pPr>
+            <w:r>
+              <w:rPr>
+                <w:rFonts w:ascii="Calibri" w:hAnsi="Calibri" w:cs="Arial"/>
+                <w:sz w:val="22"/>
+                <w:szCs w:val="22"/>
+              </w:rPr>
+              <w:t>0.55623</w:t>
+            </w:r>
+          </w:p>
+        </w:tc>
+      </w:tr>
+      <w:tr>
+        <w:tc>
+          <w:tcPr>
+            <w:cnfStyle w:val="001000000000" w:firstRow="0" w:lastRow="0" w:firstColumn="1" w:lastColumn="0" w:oddVBand="0" w:evenVBand="0" w:oddHBand="0" w:evenHBand="0" w:firstRowFirstColumn="0" w:firstRowLastColumn="0" w:lastRowFirstColumn="0" w:lastRowLastColumn="0"/>
+            <w:tcW w:w="1560" w:type="dxa"/>
+            <w:vMerge/>
+          </w:tcPr>
+          <w:p>
+            <w:pPr>
+              <w:rPr>
+                <w:rFonts w:ascii="Calibri" w:hAnsi="Calibri" w:cs="Arial"/>
+                <w:sz w:val="22"/>
+                <w:szCs w:val="22"/>
+              </w:rPr>
+            </w:pPr>
+          </w:p>
+        </w:tc>
+        <w:tc>
+          <w:tcPr>
+            <w:tcW w:w="1417" w:type="dxa"/>
+          </w:tcPr>
+          <w:p>
+            <w:pPr>
+              <w:cnfStyle w:val="000000000000" w:firstRow="0" w:lastRow="0" w:firstColumn="0" w:lastColumn="0" w:oddVBand="0" w:evenVBand="0" w:oddHBand="0" w:evenHBand="0" w:firstRowFirstColumn="0" w:firstRowLastColumn="0" w:lastRowFirstColumn="0" w:lastRowLastColumn="0"/>
+              <w:rPr>
+                <w:rFonts w:ascii="Calibri" w:hAnsi="Calibri" w:cs="Arial"/>
+                <w:sz w:val="22"/>
+                <w:szCs w:val="22"/>
+              </w:rPr>
+            </w:pPr>
+            <w:r>
+              <w:rPr>
+                <w:rFonts w:ascii="Calibri" w:hAnsi="Calibri" w:cs="Arial"/>
+                <w:sz w:val="22"/>
+                <w:szCs w:val="22"/>
+              </w:rPr>
+              <w:t>Daily</w:t>
+            </w:r>
+          </w:p>
+        </w:tc>
+        <w:tc>
+          <w:tcPr>
+            <w:tcW w:w="2552" w:type="dxa"/>
+            <w:vAlign w:val="center"/>
+          </w:tcPr>
+          <w:p>
+            <w:pPr>
+              <w:jc w:val="center"/>
+              <w:cnfStyle w:val="000000000000" w:firstRow="0" w:lastRow="0" w:firstColumn="0" w:lastColumn="0" w:oddVBand="0" w:evenVBand="0" w:oddHBand="0" w:evenHBand="0" w:firstRowFirstColumn="0" w:firstRowLastColumn="0" w:lastRowFirstColumn="0" w:lastRowLastColumn="0"/>
+              <w:rPr>
+                <w:rFonts w:ascii="Calibri" w:hAnsi="Calibri" w:cs="Arial"/>
+                <w:sz w:val="22"/>
+                <w:szCs w:val="22"/>
+              </w:rPr>
+            </w:pPr>
+            <w:r>
+              <w:rPr>
+                <w:rFonts w:ascii="Calibri" w:hAnsi="Calibri" w:cs="Arial"/>
+                <w:sz w:val="22"/>
+                <w:szCs w:val="22"/>
+              </w:rPr>
+              <w:t>DecisionTreeRegressor</w:t>
+            </w:r>
+          </w:p>
+        </w:tc>
+        <w:tc>
+          <w:tcPr>
+            <w:tcW w:w="2268" w:type="dxa"/>
+          </w:tcPr>
+          <w:p>
+            <w:pPr>
+              <w:cnfStyle w:val="000000000000" w:firstRow="0" w:lastRow="0" w:firstColumn="0" w:lastColumn="0" w:oddVBand="0" w:evenVBand="0" w:oddHBand="0" w:evenHBand="0" w:firstRowFirstColumn="0" w:firstRowLastColumn="0" w:lastRowFirstColumn="0" w:lastRowLastColumn="0"/>
+              <w:rPr>
+                <w:rFonts w:ascii="Calibri" w:hAnsi="Calibri" w:cs="Arial"/>
+                <w:sz w:val="22"/>
+                <w:szCs w:val="22"/>
+              </w:rPr>
+            </w:pPr>
+            <w:r>
+              <w:rPr>
+                <w:rFonts w:ascii="Calibri" w:hAnsi="Calibri" w:cs="Arial"/>
+                <w:sz w:val="22"/>
+                <w:szCs w:val="22"/>
+              </w:rPr>
+              <w:t>0.00046</w:t>
+            </w:r>
+          </w:p>
+        </w:tc>
+        <w:tc>
+          <w:tcPr>
+            <w:tcW w:w="2659" w:type="dxa"/>
+          </w:tcPr>
+          <w:p>
+            <w:pPr>
+              <w:cnfStyle w:val="000000000000" w:firstRow="0" w:lastRow="0" w:firstColumn="0" w:lastColumn="0" w:oddVBand="0" w:evenVBand="0" w:oddHBand="0" w:evenHBand="0" w:firstRowFirstColumn="0" w:firstRowLastColumn="0" w:lastRowFirstColumn="0" w:lastRowLastColumn="0"/>
+              <w:rPr>
+                <w:rFonts w:ascii="Calibri" w:hAnsi="Calibri" w:cs="Arial"/>
+                <w:sz w:val="22"/>
+                <w:szCs w:val="22"/>
+              </w:rPr>
+            </w:pPr>
+            <w:r>
+              <w:rPr>
+                <w:rFonts w:ascii="Calibri" w:hAnsi="Calibri" w:cs="Arial"/>
+                <w:sz w:val="22"/>
+                <w:szCs w:val="22"/>
+              </w:rPr>
+              <w:t>0.02727</w:t>
+            </w:r>
+          </w:p>
+        </w:tc>
+      </w:tr>
+      <w:tr>
+        <w:trPr>
+          <w:cnfStyle w:val="000000100000" w:firstRow="0" w:lastRow="0" w:firstColumn="0" w:lastColumn="0" w:oddVBand="0" w:evenVBand="0" w:oddHBand="1" w:evenHBand="0" w:firstRowFirstColumn="0" w:firstRowLastColumn="0" w:lastRowFirstColumn="0" w:lastRowLastColumn="0"/>
+        </w:trPr>
+        <w:tc>
+          <w:tcPr>
+            <w:cnfStyle w:val="001000000000" w:firstRow="0" w:lastRow="0" w:firstColumn="1" w:lastColumn="0" w:oddVBand="0" w:evenVBand="0" w:oddHBand="0" w:evenHBand="0" w:firstRowFirstColumn="0" w:firstRowLastColumn="0" w:lastRowFirstColumn="0" w:lastRowLastColumn="0"/>
+            <w:tcW w:w="1560" w:type="dxa"/>
+            <w:vMerge w:val="restart"/>
+          </w:tcPr>
+          <w:p>
+            <w:pPr>
+              <w:rPr>
+                <w:rFonts w:ascii="Calibri" w:hAnsi="Calibri" w:cs="Arial"/>
+                <w:sz w:val="22"/>
+                <w:szCs w:val="22"/>
+              </w:rPr>
+            </w:pPr>
+            <w:r>
+              <w:rPr>
+                <w:rFonts w:ascii="Calibri" w:hAnsi="Calibri" w:cs="Arial"/>
+                <w:sz w:val="22"/>
+                <w:szCs w:val="22"/>
+              </w:rPr>
+              <w:t>Van</w:t>
+            </w:r>
+          </w:p>
+        </w:tc>
+        <w:tc>
+          <w:tcPr>
+            <w:tcW w:w="1417" w:type="dxa"/>
+          </w:tcPr>
+          <w:p>
+            <w:pPr>
+              <w:cnfStyle w:val="000000100000" w:firstRow="0" w:lastRow="0" w:firstColumn="0" w:lastColumn="0" w:oddVBand="0" w:evenVBand="0" w:oddHBand="1" w:evenHBand="0" w:firstRowFirstColumn="0" w:firstRowLastColumn="0" w:lastRowFirstColumn="0" w:lastRowLastColumn="0"/>
+              <w:rPr>
+                <w:rFonts w:ascii="Calibri" w:hAnsi="Calibri" w:cs="Arial"/>
+                <w:sz w:val="22"/>
+                <w:szCs w:val="22"/>
+              </w:rPr>
+            </w:pPr>
+            <w:r>
+              <w:rPr>
+                <w:rFonts w:ascii="Calibri" w:hAnsi="Calibri" w:cs="Arial"/>
+                <w:sz w:val="22"/>
+                <w:szCs w:val="22"/>
+              </w:rPr>
+              <w:t>Hourly</w:t>
+            </w:r>
+          </w:p>
+        </w:tc>
+        <w:tc>
+          <w:tcPr>
+            <w:tcW w:w="2552" w:type="dxa"/>
+            <w:vMerge w:val="restart"/>
+            <w:vAlign w:val="center"/>
+          </w:tcPr>
+          <w:p>
+            <w:pPr>
+              <w:jc w:val="center"/>
+              <w:cnfStyle w:val="000000100000" w:firstRow="0" w:lastRow="0" w:firstColumn="0" w:lastColumn="0" w:oddVBand="0" w:evenVBand="0" w:oddHBand="1" w:evenHBand="0" w:firstRowFirstColumn="0" w:firstRowLastColumn="0" w:lastRowFirstColumn="0" w:lastRowLastColumn="0"/>
+              <w:rPr>
+                <w:rFonts w:ascii="Calibri" w:hAnsi="Calibri" w:cs="Arial"/>
+                <w:sz w:val="22"/>
+                <w:szCs w:val="22"/>
+              </w:rPr>
+            </w:pPr>
+            <w:r>
+              <w:rPr>
+                <w:rFonts w:ascii="Calibri" w:hAnsi="Calibri" w:cs="Arial"/>
+                <w:sz w:val="22"/>
+                <w:szCs w:val="22"/>
+              </w:rPr>
+              <w:t>XGBRegressor</w:t>
+            </w:r>
+          </w:p>
+        </w:tc>
+        <w:tc>
+          <w:tcPr>
+            <w:tcW w:w="2268" w:type="dxa"/>
+          </w:tcPr>
+          <w:p>
+            <w:pPr>
+              <w:cnfStyle w:val="000000100000" w:firstRow="0" w:lastRow="0" w:firstColumn="0" w:lastColumn="0" w:oddVBand="0" w:evenVBand="0" w:oddHBand="1" w:evenHBand="0" w:firstRowFirstColumn="0" w:firstRowLastColumn="0" w:lastRowFirstColumn="0" w:lastRowLastColumn="0"/>
+              <w:rPr>
+                <w:rFonts w:ascii="Calibri" w:hAnsi="Calibri" w:cs="Arial"/>
+                <w:sz w:val="22"/>
+                <w:szCs w:val="22"/>
+              </w:rPr>
+            </w:pPr>
+            <w:r>
+              <w:rPr>
+                <w:rFonts w:ascii="Calibri" w:hAnsi="Calibri" w:cs="Arial"/>
+                <w:sz w:val="22"/>
+                <w:szCs w:val="22"/>
+              </w:rPr>
+              <w:t>0.76837</w:t>
+            </w:r>
+          </w:p>
+        </w:tc>
+        <w:tc>
+          <w:tcPr>
+            <w:tcW w:w="2659" w:type="dxa"/>
+          </w:tcPr>
+          <w:p>
+            <w:pPr>
+              <w:cnfStyle w:val="000000100000" w:firstRow="0" w:lastRow="0" w:firstColumn="0" w:lastColumn="0" w:oddVBand="0" w:evenVBand="0" w:oddHBand="1" w:evenHBand="0" w:firstRowFirstColumn="0" w:firstRowLastColumn="0" w:lastRowFirstColumn="0" w:lastRowLastColumn="0"/>
+              <w:rPr>
+                <w:rFonts w:ascii="Calibri" w:hAnsi="Calibri" w:cs="Arial"/>
+                <w:sz w:val="22"/>
+                <w:szCs w:val="22"/>
+              </w:rPr>
+            </w:pPr>
+            <w:r>
+              <w:rPr>
+                <w:rFonts w:ascii="Calibri" w:hAnsi="Calibri" w:cs="Arial"/>
+                <w:sz w:val="22"/>
+                <w:szCs w:val="22"/>
+              </w:rPr>
+              <w:t>1.19642</w:t>
+            </w:r>
+          </w:p>
+        </w:tc>
+      </w:tr>
+      <w:tr>
+        <w:tc>
+          <w:tcPr>
+            <w:cnfStyle w:val="001000000000" w:firstRow="0" w:lastRow="0" w:firstColumn="1" w:lastColumn="0" w:oddVBand="0" w:evenVBand="0" w:oddHBand="0" w:evenHBand="0" w:firstRowFirstColumn="0" w:firstRowLastColumn="0" w:lastRowFirstColumn="0" w:lastRowLastColumn="0"/>
+            <w:tcW w:w="1560" w:type="dxa"/>
+            <w:vMerge/>
+          </w:tcPr>
+          <w:p>
+            <w:pPr>
+              <w:rPr>
+                <w:rFonts w:ascii="Calibri" w:hAnsi="Calibri" w:cs="Arial"/>
+                <w:sz w:val="22"/>
+                <w:szCs w:val="22"/>
+              </w:rPr>
+            </w:pPr>
+          </w:p>
+        </w:tc>
+        <w:tc>
+          <w:tcPr>
+            <w:tcW w:w="1417" w:type="dxa"/>
+          </w:tcPr>
+          <w:p>
+            <w:pPr>
+              <w:cnfStyle w:val="000000000000" w:firstRow="0" w:lastRow="0" w:firstColumn="0" w:lastColumn="0" w:oddVBand="0" w:evenVBand="0" w:oddHBand="0" w:evenHBand="0" w:firstRowFirstColumn="0" w:firstRowLastColumn="0" w:lastRowFirstColumn="0" w:lastRowLastColumn="0"/>
+              <w:rPr>
+                <w:rFonts w:ascii="Calibri" w:hAnsi="Calibri" w:cs="Arial"/>
+                <w:sz w:val="22"/>
+                <w:szCs w:val="22"/>
+              </w:rPr>
+            </w:pPr>
+            <w:r>
+              <w:rPr>
+                <w:rFonts w:ascii="Calibri" w:hAnsi="Calibri" w:cs="Arial"/>
+                <w:sz w:val="22"/>
+                <w:szCs w:val="22"/>
+              </w:rPr>
+              <w:t>Daily</w:t>
+            </w:r>
+          </w:p>
+        </w:tc>
+        <w:tc>
+          <w:tcPr>
+            <w:tcW w:w="2552" w:type="dxa"/>
+            <w:vMerge/>
+            <w:vAlign w:val="center"/>
+          </w:tcPr>
+          <w:p>
+            <w:pPr>
+              <w:jc w:val="center"/>
+              <w:cnfStyle w:val="000000000000" w:firstRow="0" w:lastRow="0" w:firstColumn="0" w:lastColumn="0" w:oddVBand="0" w:evenVBand="0" w:oddHBand="0" w:evenHBand="0" w:firstRowFirstColumn="0" w:firstRowLastColumn="0" w:lastRowFirstColumn="0" w:lastRowLastColumn="0"/>
+              <w:rPr>
+                <w:rFonts w:ascii="Calibri" w:hAnsi="Calibri" w:cs="Arial"/>
+                <w:sz w:val="22"/>
+                <w:szCs w:val="22"/>
+              </w:rPr>
+            </w:pPr>
+          </w:p>
+        </w:tc>
+        <w:tc>
+          <w:tcPr>
+            <w:tcW w:w="2268" w:type="dxa"/>
+          </w:tcPr>
+          <w:p>
+            <w:pPr>
+              <w:cnfStyle w:val="000000000000" w:firstRow="0" w:lastRow="0" w:firstColumn="0" w:lastColumn="0" w:oddVBand="0" w:evenVBand="0" w:oddHBand="0" w:evenHBand="0" w:firstRowFirstColumn="0" w:firstRowLastColumn="0" w:lastRowFirstColumn="0" w:lastRowLastColumn="0"/>
+              <w:rPr>
+                <w:rFonts w:ascii="Calibri" w:hAnsi="Calibri" w:cs="Arial"/>
+                <w:sz w:val="22"/>
+                <w:szCs w:val="22"/>
+              </w:rPr>
+            </w:pPr>
+            <w:r>
+              <w:rPr>
+                <w:rFonts w:ascii="Calibri" w:hAnsi="Calibri" w:cs="Arial"/>
+                <w:sz w:val="22"/>
+                <w:szCs w:val="22"/>
+              </w:rPr>
+              <w:t>3.10934</w:t>
+            </w:r>
+          </w:p>
+        </w:tc>
+        <w:tc>
+          <w:tcPr>
+            <w:tcW w:w="2659" w:type="dxa"/>
+          </w:tcPr>
+          <w:p>
+            <w:pPr>
+              <w:cnfStyle w:val="000000000000" w:firstRow="0" w:lastRow="0" w:firstColumn="0" w:lastColumn="0" w:oddVBand="0" w:evenVBand="0" w:oddHBand="0" w:evenHBand="0" w:firstRowFirstColumn="0" w:firstRowLastColumn="0" w:lastRowFirstColumn="0" w:lastRowLastColumn="0"/>
+              <w:rPr>
+                <w:rFonts w:ascii="Calibri" w:hAnsi="Calibri" w:cs="Arial"/>
+                <w:sz w:val="22"/>
+                <w:szCs w:val="22"/>
+              </w:rPr>
+            </w:pPr>
+            <w:r>
+              <w:rPr>
+                <w:rFonts w:ascii="Calibri" w:hAnsi="Calibri" w:cs="Arial"/>
+                <w:sz w:val="22"/>
+                <w:szCs w:val="22"/>
+              </w:rPr>
+              <w:t>4.3839</w:t>
+            </w:r>
+          </w:p>
+        </w:tc>
+      </w:tr>
+      <w:tr>
+        <w:trPr>
+          <w:cnfStyle w:val="000000100000" w:firstRow="0" w:lastRow="0" w:firstColumn="0" w:lastColumn="0" w:oddVBand="0" w:evenVBand="0" w:oddHBand="1" w:evenHBand="0" w:firstRowFirstColumn="0" w:firstRowLastColumn="0" w:lastRowFirstColumn="0" w:lastRowLastColumn="0"/>
+        </w:trPr>
+        <w:tc>
+          <w:tcPr>
+            <w:cnfStyle w:val="001000000000" w:firstRow="0" w:lastRow="0" w:firstColumn="1" w:lastColumn="0" w:oddVBand="0" w:evenVBand="0" w:oddHBand="0" w:evenHBand="0" w:firstRowFirstColumn="0" w:firstRowLastColumn="0" w:lastRowFirstColumn="0" w:lastRowLastColumn="0"/>
+            <w:tcW w:w="1560" w:type="dxa"/>
+            <w:vMerge w:val="restart"/>
+          </w:tcPr>
+          <w:p>
+            <w:pPr>
+              <w:rPr>
+                <w:rFonts w:ascii="Calibri" w:hAnsi="Calibri" w:cs="Arial"/>
+                <w:sz w:val="22"/>
+                <w:szCs w:val="22"/>
+              </w:rPr>
+            </w:pPr>
+            <w:r>
+              <w:rPr>
+                <w:rFonts w:ascii="Calibri" w:hAnsi="Calibri" w:cs="Arial"/>
+                <w:sz w:val="22"/>
+                <w:szCs w:val="22"/>
+              </w:rPr>
+              <w:t>7-Seater</w:t>
+            </w:r>
+          </w:p>
+        </w:tc>
+        <w:tc>
+          <w:tcPr>
+            <w:tcW w:w="1417" w:type="dxa"/>
+          </w:tcPr>
+          <w:p>
+            <w:pPr>
+              <w:cnfStyle w:val="000000100000" w:firstRow="0" w:lastRow="0" w:firstColumn="0" w:lastColumn="0" w:oddVBand="0" w:evenVBand="0" w:oddHBand="1" w:evenHBand="0" w:firstRowFirstColumn="0" w:firstRowLastColumn="0" w:lastRowFirstColumn="0" w:lastRowLastColumn="0"/>
+              <w:rPr>
+                <w:rFonts w:ascii="Calibri" w:hAnsi="Calibri" w:cs="Arial"/>
+                <w:sz w:val="22"/>
+                <w:szCs w:val="22"/>
+              </w:rPr>
+            </w:pPr>
+            <w:r>
+              <w:rPr>
+                <w:rFonts w:ascii="Calibri" w:hAnsi="Calibri" w:cs="Arial"/>
+                <w:sz w:val="22"/>
+                <w:szCs w:val="22"/>
+              </w:rPr>
+              <w:t>Hourly</w:t>
+            </w:r>
+          </w:p>
+        </w:tc>
+        <w:tc>
+          <w:tcPr>
+            <w:tcW w:w="2552" w:type="dxa"/>
+            <w:vMerge w:val="restart"/>
+            <w:vAlign w:val="center"/>
+          </w:tcPr>
+          <w:p>
+            <w:pPr>
+              <w:jc w:val="center"/>
+              <w:cnfStyle w:val="000000100000" w:firstRow="0" w:lastRow="0" w:firstColumn="0" w:lastColumn="0" w:oddVBand="0" w:evenVBand="0" w:oddHBand="1" w:evenHBand="0" w:firstRowFirstColumn="0" w:firstRowLastColumn="0" w:lastRowFirstColumn="0" w:lastRowLastColumn="0"/>
+              <w:rPr>
+                <w:rFonts w:ascii="Calibri" w:hAnsi="Calibri" w:cs="Arial"/>
+                <w:sz w:val="22"/>
+                <w:szCs w:val="22"/>
+              </w:rPr>
+            </w:pPr>
+            <w:r>
+              <w:rPr>
+                <w:rFonts w:ascii="Calibri" w:hAnsi="Calibri" w:cs="Arial"/>
+                <w:sz w:val="22"/>
+                <w:szCs w:val="22"/>
+              </w:rPr>
+              <w:t>Artificial Neural Networks</w:t>
+            </w:r>
+          </w:p>
+        </w:tc>
+        <w:tc>
+          <w:tcPr>
+            <w:tcW w:w="2268" w:type="dxa"/>
+          </w:tcPr>
+          <w:p>
+            <w:pPr>
+              <w:cnfStyle w:val="000000100000" w:firstRow="0" w:lastRow="0" w:firstColumn="0" w:lastColumn="0" w:oddVBand="0" w:evenVBand="0" w:oddHBand="1" w:evenHBand="0" w:firstRowFirstColumn="0" w:firstRowLastColumn="0" w:lastRowFirstColumn="0" w:lastRowLastColumn="0"/>
+              <w:rPr>
+                <w:rFonts w:ascii="Calibri" w:hAnsi="Calibri" w:cs="Arial"/>
+                <w:sz w:val="22"/>
+                <w:szCs w:val="22"/>
+              </w:rPr>
+            </w:pPr>
+            <w:r>
+              <w:rPr>
+                <w:rFonts w:ascii="Calibri" w:hAnsi="Calibri" w:cs="Arial"/>
+                <w:sz w:val="22"/>
+                <w:szCs w:val="22"/>
+              </w:rPr>
+              <w:t>0.69682</w:t>
+            </w:r>
+          </w:p>
+        </w:tc>
+        <w:tc>
+          <w:tcPr>
+            <w:tcW w:w="2659" w:type="dxa"/>
+          </w:tcPr>
+          <w:p>
+            <w:pPr>
+              <w:cnfStyle w:val="000000100000" w:firstRow="0" w:lastRow="0" w:firstColumn="0" w:lastColumn="0" w:oddVBand="0" w:evenVBand="0" w:oddHBand="1" w:evenHBand="0" w:firstRowFirstColumn="0" w:firstRowLastColumn="0" w:lastRowFirstColumn="0" w:lastRowLastColumn="0"/>
+              <w:rPr>
+                <w:rFonts w:ascii="Calibri" w:hAnsi="Calibri" w:cs="Arial"/>
+                <w:sz w:val="22"/>
+                <w:szCs w:val="22"/>
+              </w:rPr>
+            </w:pPr>
+            <w:r>
+              <w:rPr>
+                <w:rFonts w:ascii="Calibri" w:hAnsi="Calibri" w:cs="Arial"/>
+                <w:sz w:val="22"/>
+                <w:szCs w:val="22"/>
+              </w:rPr>
+              <w:t>0.71469</w:t>
+            </w:r>
+          </w:p>
+        </w:tc>
+      </w:tr>
+      <w:tr>
+        <w:tc>
+          <w:tcPr>
+            <w:cnfStyle w:val="001000000000" w:firstRow="0" w:lastRow="0" w:firstColumn="1" w:lastColumn="0" w:oddVBand="0" w:evenVBand="0" w:oddHBand="0" w:evenHBand="0" w:firstRowFirstColumn="0" w:firstRowLastColumn="0" w:lastRowFirstColumn="0" w:lastRowLastColumn="0"/>
+            <w:tcW w:w="1560" w:type="dxa"/>
+            <w:vMerge/>
+          </w:tcPr>
+          <w:p>
+            <w:pPr>
+              <w:rPr>
+                <w:rFonts w:ascii="Calibri" w:hAnsi="Calibri" w:cs="Arial"/>
+                <w:sz w:val="22"/>
+                <w:szCs w:val="22"/>
+              </w:rPr>
+            </w:pPr>
+          </w:p>
+        </w:tc>
+        <w:tc>
+          <w:tcPr>
+            <w:tcW w:w="1417" w:type="dxa"/>
+          </w:tcPr>
+          <w:p>
+            <w:pPr>
+              <w:cnfStyle w:val="000000000000" w:firstRow="0" w:lastRow="0" w:firstColumn="0" w:lastColumn="0" w:oddVBand="0" w:evenVBand="0" w:oddHBand="0" w:evenHBand="0" w:firstRowFirstColumn="0" w:firstRowLastColumn="0" w:lastRowFirstColumn="0" w:lastRowLastColumn="0"/>
+              <w:rPr>
+                <w:rFonts w:ascii="Calibri" w:hAnsi="Calibri" w:cs="Arial"/>
+                <w:sz w:val="22"/>
+                <w:szCs w:val="22"/>
+              </w:rPr>
+            </w:pPr>
+            <w:r>
+              <w:rPr>
+                <w:rFonts w:ascii="Calibri" w:hAnsi="Calibri" w:cs="Arial"/>
+                <w:sz w:val="22"/>
+                <w:szCs w:val="22"/>
+              </w:rPr>
+              <w:t>Daily</w:t>
+            </w:r>
+          </w:p>
+        </w:tc>
+        <w:tc>
+          <w:tcPr>
+            <w:tcW w:w="2552" w:type="dxa"/>
+            <w:vMerge/>
+          </w:tcPr>
+          <w:p>
+            <w:pPr>
+              <w:jc w:val="center"/>
+              <w:cnfStyle w:val="000000000000" w:firstRow="0" w:lastRow="0" w:firstColumn="0" w:lastColumn="0" w:oddVBand="0" w:evenVBand="0" w:oddHBand="0" w:evenHBand="0" w:firstRowFirstColumn="0" w:firstRowLastColumn="0" w:lastRowFirstColumn="0" w:lastRowLastColumn="0"/>
+              <w:rPr>
+                <w:rFonts w:ascii="Calibri" w:hAnsi="Calibri" w:cs="Arial"/>
+                <w:sz w:val="22"/>
+                <w:szCs w:val="22"/>
+              </w:rPr>
+            </w:pPr>
+          </w:p>
+        </w:tc>
+        <w:tc>
+          <w:tcPr>
+            <w:tcW w:w="2268" w:type="dxa"/>
+          </w:tcPr>
+          <w:p>
+            <w:pPr>
+              <w:cnfStyle w:val="000000000000" w:firstRow="0" w:lastRow="0" w:firstColumn="0" w:lastColumn="0" w:oddVBand="0" w:evenVBand="0" w:oddHBand="0" w:evenHBand="0" w:firstRowFirstColumn="0" w:firstRowLastColumn="0" w:lastRowFirstColumn="0" w:lastRowLastColumn="0"/>
+              <w:rPr>
+                <w:rFonts w:ascii="Calibri" w:hAnsi="Calibri" w:cs="Arial"/>
+                <w:sz w:val="22"/>
+                <w:szCs w:val="22"/>
+              </w:rPr>
+            </w:pPr>
+            <w:r>
+              <w:rPr>
+                <w:rFonts w:ascii="Calibri" w:hAnsi="Calibri" w:cs="Arial"/>
+                <w:sz w:val="22"/>
+                <w:szCs w:val="22"/>
+              </w:rPr>
+              <w:t>2.75597</w:t>
+            </w:r>
+          </w:p>
+        </w:tc>
+        <w:tc>
+          <w:tcPr>
+            <w:tcW w:w="2659" w:type="dxa"/>
+          </w:tcPr>
+          <w:p>
+            <w:pPr>
+              <w:cnfStyle w:val="000000000000" w:firstRow="0" w:lastRow="0" w:firstColumn="0" w:lastColumn="0" w:oddVBand="0" w:evenVBand="0" w:oddHBand="0" w:evenHBand="0" w:firstRowFirstColumn="0" w:firstRowLastColumn="0" w:lastRowFirstColumn="0" w:lastRowLastColumn="0"/>
+              <w:rPr>
+                <w:rFonts w:ascii="Calibri" w:hAnsi="Calibri" w:cs="Arial"/>
+                <w:sz w:val="22"/>
+                <w:szCs w:val="22"/>
+              </w:rPr>
+            </w:pPr>
+            <w:r>
+              <w:rPr>
+                <w:rFonts w:ascii="Calibri" w:hAnsi="Calibri" w:cs="Arial"/>
+                <w:sz w:val="22"/>
+                <w:szCs w:val="22"/>
+              </w:rPr>
+              <w:t>3.07452</w:t>
+            </w:r>
+          </w:p>
+        </w:tc>
+      </w:tr>
+    </w:tbl>
+    <w:p>
+      <w:pPr>
+        <w:rPr>
+          <w:rFonts w:ascii="Calibri" w:hAnsi="Calibri" w:cs="Arial"/>
+          <w:color w:val="000000" w:themeColor="text1"/>
+          <w:sz w:val="22"/>
+          <w:szCs w:val="22"/>
+        </w:rPr>
+      </w:pPr>
+    </w:p>
+    <w:p>
+      <w:pPr>
+        <w:rPr>
+          <w:rFonts w:ascii="Calibri" w:hAnsi="Calibri" w:cs="Arial"/>
+          <w:color w:val="000000" w:themeColor="text1"/>
+          <w:sz w:val="22"/>
+          <w:szCs w:val="22"/>
+        </w:rPr>
+      </w:pPr>
+    </w:p>
+    <w:p>
+      <w:pPr>
+        <w:rPr>
+          <w:rFonts w:ascii="Calibri" w:hAnsi="Calibri" w:cs="Arial"/>
+          <w:color w:val="000000" w:themeColor="text1"/>
+          <w:sz w:val="22"/>
+          <w:szCs w:val="22"/>
+        </w:rPr>
+      </w:pPr>
+    </w:p>
+    <w:p>
+      <w:pPr>
+        <w:rPr>
+          <w:rFonts w:ascii="Calibri" w:hAnsi="Calibri" w:cs="Arial"/>
+          <w:color w:val="000000" w:themeColor="text1"/>
+          <w:sz w:val="22"/>
+          <w:szCs w:val="22"/>
+        </w:rPr>
+      </w:pPr>
     </w:p>
     <w:sectPr>
       <w:pgSz w:w="11906" w:h="16838"/>
@@ -2415,6 +3862,192 @@
       <w:iCs/>
     </w:rPr>
   </w:style>
+  <w:style w:type="table" w:styleId="TableGrid">
+    <w:name w:val="Table Grid"/>
+    <w:basedOn w:val="TableNormal"/>
+    <w:uiPriority w:val="39"/>
+    <w:rsid w:val="00BE46B4"/>
+    <w:tblPr>
+      <w:tblBorders>
+        <w:top w:val="single" w:sz="4" w:space="0" w:color="auto"/>
+        <w:left w:val="single" w:sz="4" w:space="0" w:color="auto"/>
+        <w:bottom w:val="single" w:sz="4" w:space="0" w:color="auto"/>
+        <w:right w:val="single" w:sz="4" w:space="0" w:color="auto"/>
+        <w:insideH w:val="single" w:sz="4" w:space="0" w:color="auto"/>
+        <w:insideV w:val="single" w:sz="4" w:space="0" w:color="auto"/>
+      </w:tblBorders>
+    </w:tblPr>
+  </w:style>
+  <w:style w:type="table" w:styleId="GridTable1Light-Accent1">
+    <w:name w:val="Grid Table 1 Light Accent 1"/>
+    <w:basedOn w:val="TableNormal"/>
+    <w:uiPriority w:val="46"/>
+    <w:rsid w:val="00D64475"/>
+    <w:tblPr>
+      <w:tblStyleRowBandSize w:val="1"/>
+      <w:tblStyleColBandSize w:val="1"/>
+      <w:tblBorders>
+        <w:top w:val="single" w:sz="4" w:space="0" w:color="83CAEB" w:themeColor="accent1" w:themeTint="66"/>
+        <w:left w:val="single" w:sz="4" w:space="0" w:color="83CAEB" w:themeColor="accent1" w:themeTint="66"/>
+        <w:bottom w:val="single" w:sz="4" w:space="0" w:color="83CAEB" w:themeColor="accent1" w:themeTint="66"/>
+        <w:right w:val="single" w:sz="4" w:space="0" w:color="83CAEB" w:themeColor="accent1" w:themeTint="66"/>
+        <w:insideH w:val="single" w:sz="4" w:space="0" w:color="83CAEB" w:themeColor="accent1" w:themeTint="66"/>
+        <w:insideV w:val="single" w:sz="4" w:space="0" w:color="83CAEB" w:themeColor="accent1" w:themeTint="66"/>
+      </w:tblBorders>
+    </w:tblPr>
+    <w:tblStylePr w:type="firstRow">
+      <w:rPr>
+        <w:b/>
+        <w:bCs/>
+      </w:rPr>
+      <w:tblPr/>
+      <w:tcPr>
+        <w:tcBorders>
+          <w:bottom w:val="single" w:sz="12" w:space="0" w:color="45B0E1" w:themeColor="accent1" w:themeTint="99"/>
+        </w:tcBorders>
+      </w:tcPr>
+    </w:tblStylePr>
+    <w:tblStylePr w:type="lastRow">
+      <w:rPr>
+        <w:b/>
+        <w:bCs/>
+      </w:rPr>
+      <w:tblPr/>
+      <w:tcPr>
+        <w:tcBorders>
+          <w:top w:val="double" w:sz="2" w:space="0" w:color="45B0E1" w:themeColor="accent1" w:themeTint="99"/>
+        </w:tcBorders>
+      </w:tcPr>
+    </w:tblStylePr>
+    <w:tblStylePr w:type="firstCol">
+      <w:rPr>
+        <w:b/>
+        <w:bCs/>
+      </w:rPr>
+    </w:tblStylePr>
+    <w:tblStylePr w:type="lastCol">
+      <w:rPr>
+        <w:b/>
+        <w:bCs/>
+      </w:rPr>
+    </w:tblStylePr>
+  </w:style>
+  <w:style w:type="table" w:styleId="GridTable2-Accent2">
+    <w:name w:val="Grid Table 2 Accent 2"/>
+    <w:basedOn w:val="TableProfessional"/>
+    <w:uiPriority w:val="47"/>
+    <w:rsid w:val="006F3E6B"/>
+    <w:tblPr>
+      <w:tblStyleRowBandSize w:val="1"/>
+      <w:tblStyleColBandSize w:val="1"/>
+      <w:tblBorders>
+        <w:top w:val="single" w:sz="4" w:space="0" w:color="000000"/>
+        <w:left w:val="none" w:sz="0" w:space="0" w:color="auto"/>
+        <w:bottom w:val="single" w:sz="4" w:space="0" w:color="000000"/>
+        <w:right w:val="none" w:sz="0" w:space="0" w:color="auto"/>
+        <w:insideH w:val="single" w:sz="4" w:space="0" w:color="000000"/>
+        <w:insideV w:val="single" w:sz="4" w:space="0" w:color="000000"/>
+      </w:tblBorders>
+    </w:tblPr>
+    <w:tcPr>
+      <w:shd w:val="clear" w:color="auto" w:fill="auto"/>
+    </w:tcPr>
+    <w:tblStylePr w:type="firstRow">
+      <w:rPr>
+        <w:b/>
+        <w:bCs/>
+        <w:color w:val="auto"/>
+      </w:rPr>
+      <w:tblPr/>
+      <w:tcPr>
+        <w:tcBorders>
+          <w:top w:val="nil"/>
+          <w:bottom w:val="single" w:sz="12" w:space="0" w:color="F1A983" w:themeColor="accent2" w:themeTint="99"/>
+          <w:insideH w:val="nil"/>
+          <w:insideV w:val="nil"/>
+          <w:tl2br w:val="none" w:sz="0" w:space="0" w:color="auto"/>
+          <w:tr2bl w:val="none" w:sz="0" w:space="0" w:color="auto"/>
+        </w:tcBorders>
+        <w:shd w:val="clear" w:color="auto" w:fill="FFFFFF" w:themeFill="background1"/>
+      </w:tcPr>
+    </w:tblStylePr>
+    <w:tblStylePr w:type="lastRow">
+      <w:rPr>
+        <w:b/>
+        <w:bCs/>
+      </w:rPr>
+      <w:tblPr/>
+      <w:tcPr>
+        <w:tcBorders>
+          <w:top w:val="double" w:sz="2" w:space="0" w:color="F1A983" w:themeColor="accent2" w:themeTint="99"/>
+          <w:bottom w:val="nil"/>
+          <w:insideH w:val="nil"/>
+          <w:insideV w:val="nil"/>
+        </w:tcBorders>
+        <w:shd w:val="clear" w:color="auto" w:fill="FFFFFF" w:themeFill="background1"/>
+      </w:tcPr>
+    </w:tblStylePr>
+    <w:tblStylePr w:type="firstCol">
+      <w:rPr>
+        <w:b/>
+        <w:bCs/>
+      </w:rPr>
+    </w:tblStylePr>
+    <w:tblStylePr w:type="lastCol">
+      <w:rPr>
+        <w:b/>
+        <w:bCs/>
+      </w:rPr>
+    </w:tblStylePr>
+    <w:tblStylePr w:type="band1Vert">
+      <w:tblPr/>
+      <w:tcPr>
+        <w:shd w:val="clear" w:color="auto" w:fill="FAE2D5" w:themeFill="accent2" w:themeFillTint="33"/>
+      </w:tcPr>
+    </w:tblStylePr>
+    <w:tblStylePr w:type="band1Horz">
+      <w:tblPr/>
+      <w:tcPr>
+        <w:shd w:val="clear" w:color="auto" w:fill="FAE2D5" w:themeFill="accent2" w:themeFillTint="33"/>
+      </w:tcPr>
+    </w:tblStylePr>
+  </w:style>
+  <w:style w:type="table" w:styleId="TableProfessional">
+    <w:name w:val="Table Professional"/>
+    <w:basedOn w:val="TableNormal"/>
+    <w:uiPriority w:val="99"/>
+    <w:semiHidden/>
+    <w:unhideWhenUsed/>
+    <w:rsid w:val="006F3E6B"/>
+    <w:tblPr>
+      <w:tblBorders>
+        <w:top w:val="single" w:sz="6" w:space="0" w:color="000000"/>
+        <w:left w:val="single" w:sz="6" w:space="0" w:color="000000"/>
+        <w:bottom w:val="single" w:sz="6" w:space="0" w:color="000000"/>
+        <w:right w:val="single" w:sz="6" w:space="0" w:color="000000"/>
+        <w:insideH w:val="single" w:sz="6" w:space="0" w:color="000000"/>
+        <w:insideV w:val="single" w:sz="6" w:space="0" w:color="000000"/>
+      </w:tblBorders>
+    </w:tblPr>
+    <w:tcPr>
+      <w:shd w:val="clear" w:color="auto" w:fill="auto"/>
+    </w:tcPr>
+    <w:tblStylePr w:type="firstRow">
+      <w:rPr>
+        <w:b/>
+        <w:bCs/>
+        <w:color w:val="auto"/>
+      </w:rPr>
+      <w:tblPr/>
+      <w:tcPr>
+        <w:tcBorders>
+          <w:tl2br w:val="none" w:sz="0" w:space="0" w:color="auto"/>
+          <w:tr2bl w:val="none" w:sz="0" w:space="0" w:color="auto"/>
+        </w:tcBorders>
+        <w:shd w:val="solid" w:color="000000" w:fill="FFFFFF"/>
+      </w:tcPr>
+    </w:tblStylePr>
+  </w:style>
 </w:styles>
 </file>
 

</xml_diff>